<commit_message>
finished q 2 and 4
</commit_message>
<xml_diff>
--- a/ex3/answers.docx
+++ b/ex3/answers.docx
@@ -277,6 +277,1715 @@
         </w:rPr>
         <w:t>correct 531 out of 1000. error of 0.47</w:t>
       </w:r>
+    </w:p>
+    <w:p>
+      <w:pPr>
+        <w:pStyle w:val="ListParagraph"/>
+        <w:rPr>
+          <w:lang w:val="en-US"/>
+        </w:rPr>
+      </w:pPr>
+    </w:p>
+    <w:p>
+      <w:pPr>
+        <w:pStyle w:val="ListParagraph"/>
+        <w:rPr>
+          <w:lang w:val="en-US"/>
+        </w:rPr>
+      </w:pPr>
+      <w:r>
+        <w:rPr>
+          <w:lang w:val="en-US"/>
+        </w:rPr>
+        <w:t xml:space="preserve">d) </w:t>
+      </w:r>
+      <w:r>
+        <w:rPr>
+          <w:lang w:val="en-US"/>
+        </w:rPr>
+        <w:t>cluster 0: size=291, common=</w:t>
+      </w:r>
+      <w:proofErr w:type="gramStart"/>
+      <w:r>
+        <w:rPr>
+          <w:lang w:val="en-US"/>
+        </w:rPr>
+        <w:t>1,percentage</w:t>
+      </w:r>
+      <w:proofErr w:type="gramEnd"/>
+      <w:r>
+        <w:rPr>
+          <w:lang w:val="en-US"/>
+        </w:rPr>
+        <w:t>=0.10</w:t>
+      </w:r>
+    </w:p>
+    <w:p>
+      <w:pPr>
+        <w:pStyle w:val="ListParagraph"/>
+        <w:rPr>
+          <w:lang w:val="en-US"/>
+        </w:rPr>
+      </w:pPr>
+      <w:r>
+        <w:rPr>
+          <w:lang w:val="en-US"/>
+        </w:rPr>
+        <w:t>cluster 1: size=1, common=</w:t>
+      </w:r>
+      <w:proofErr w:type="gramStart"/>
+      <w:r>
+        <w:rPr>
+          <w:lang w:val="en-US"/>
+        </w:rPr>
+        <w:t>0,percentage</w:t>
+      </w:r>
+      <w:proofErr w:type="gramEnd"/>
+      <w:r>
+        <w:rPr>
+          <w:lang w:val="en-US"/>
+        </w:rPr>
+        <w:t>=1.00</w:t>
+      </w:r>
+    </w:p>
+    <w:p>
+      <w:pPr>
+        <w:pStyle w:val="ListParagraph"/>
+        <w:rPr>
+          <w:lang w:val="en-US"/>
+        </w:rPr>
+      </w:pPr>
+      <w:r>
+        <w:rPr>
+          <w:lang w:val="en-US"/>
+        </w:rPr>
+        <w:t>cluster 2: size=1, common=</w:t>
+      </w:r>
+      <w:proofErr w:type="gramStart"/>
+      <w:r>
+        <w:rPr>
+          <w:lang w:val="en-US"/>
+        </w:rPr>
+        <w:t>2,percentage</w:t>
+      </w:r>
+      <w:proofErr w:type="gramEnd"/>
+      <w:r>
+        <w:rPr>
+          <w:lang w:val="en-US"/>
+        </w:rPr>
+        <w:t>=1.00</w:t>
+      </w:r>
+    </w:p>
+    <w:p>
+      <w:pPr>
+        <w:pStyle w:val="ListParagraph"/>
+        <w:rPr>
+          <w:lang w:val="en-US"/>
+        </w:rPr>
+      </w:pPr>
+      <w:r>
+        <w:rPr>
+          <w:lang w:val="en-US"/>
+        </w:rPr>
+        <w:t>cluster 3: size=1, common=</w:t>
+      </w:r>
+      <w:proofErr w:type="gramStart"/>
+      <w:r>
+        <w:rPr>
+          <w:lang w:val="en-US"/>
+        </w:rPr>
+        <w:t>4,percentage</w:t>
+      </w:r>
+      <w:proofErr w:type="gramEnd"/>
+      <w:r>
+        <w:rPr>
+          <w:lang w:val="en-US"/>
+        </w:rPr>
+        <w:t>=1.00</w:t>
+      </w:r>
+    </w:p>
+    <w:p>
+      <w:pPr>
+        <w:pStyle w:val="ListParagraph"/>
+        <w:rPr>
+          <w:lang w:val="en-US"/>
+        </w:rPr>
+      </w:pPr>
+      <w:r>
+        <w:rPr>
+          <w:lang w:val="en-US"/>
+        </w:rPr>
+        <w:t>cluster 4: size=1, common=</w:t>
+      </w:r>
+      <w:proofErr w:type="gramStart"/>
+      <w:r>
+        <w:rPr>
+          <w:lang w:val="en-US"/>
+        </w:rPr>
+        <w:t>4,percentage</w:t>
+      </w:r>
+      <w:proofErr w:type="gramEnd"/>
+      <w:r>
+        <w:rPr>
+          <w:lang w:val="en-US"/>
+        </w:rPr>
+        <w:t>=1.00</w:t>
+      </w:r>
+    </w:p>
+    <w:p>
+      <w:pPr>
+        <w:pStyle w:val="ListParagraph"/>
+        <w:rPr>
+          <w:lang w:val="en-US"/>
+        </w:rPr>
+      </w:pPr>
+      <w:r>
+        <w:rPr>
+          <w:lang w:val="en-US"/>
+        </w:rPr>
+        <w:t>cluster 5: size=1, common=</w:t>
+      </w:r>
+      <w:proofErr w:type="gramStart"/>
+      <w:r>
+        <w:rPr>
+          <w:lang w:val="en-US"/>
+        </w:rPr>
+        <w:t>5,percentage</w:t>
+      </w:r>
+      <w:proofErr w:type="gramEnd"/>
+      <w:r>
+        <w:rPr>
+          <w:lang w:val="en-US"/>
+        </w:rPr>
+        <w:t>=1.00</w:t>
+      </w:r>
+    </w:p>
+    <w:p>
+      <w:pPr>
+        <w:pStyle w:val="ListParagraph"/>
+        <w:rPr>
+          <w:lang w:val="en-US"/>
+        </w:rPr>
+      </w:pPr>
+      <w:r>
+        <w:rPr>
+          <w:lang w:val="en-US"/>
+        </w:rPr>
+        <w:t>cluster 6: size=1, common=</w:t>
+      </w:r>
+      <w:proofErr w:type="gramStart"/>
+      <w:r>
+        <w:rPr>
+          <w:lang w:val="en-US"/>
+        </w:rPr>
+        <w:t>5,percentage</w:t>
+      </w:r>
+      <w:proofErr w:type="gramEnd"/>
+      <w:r>
+        <w:rPr>
+          <w:lang w:val="en-US"/>
+        </w:rPr>
+        <w:t>=1.00</w:t>
+      </w:r>
+    </w:p>
+    <w:p>
+      <w:pPr>
+        <w:pStyle w:val="ListParagraph"/>
+        <w:rPr>
+          <w:lang w:val="en-US"/>
+        </w:rPr>
+      </w:pPr>
+      <w:r>
+        <w:rPr>
+          <w:lang w:val="en-US"/>
+        </w:rPr>
+        <w:t>cluster 7: size=1, common=</w:t>
+      </w:r>
+      <w:proofErr w:type="gramStart"/>
+      <w:r>
+        <w:rPr>
+          <w:lang w:val="en-US"/>
+        </w:rPr>
+        <w:t>5,percentage</w:t>
+      </w:r>
+      <w:proofErr w:type="gramEnd"/>
+      <w:r>
+        <w:rPr>
+          <w:lang w:val="en-US"/>
+        </w:rPr>
+        <w:t>=1.00</w:t>
+      </w:r>
+    </w:p>
+    <w:p>
+      <w:pPr>
+        <w:pStyle w:val="ListParagraph"/>
+        <w:rPr>
+          <w:lang w:val="en-US"/>
+        </w:rPr>
+      </w:pPr>
+      <w:r>
+        <w:rPr>
+          <w:lang w:val="en-US"/>
+        </w:rPr>
+        <w:t>cluster 8: size=1, common=</w:t>
+      </w:r>
+      <w:proofErr w:type="gramStart"/>
+      <w:r>
+        <w:rPr>
+          <w:lang w:val="en-US"/>
+        </w:rPr>
+        <w:t>6,percentage</w:t>
+      </w:r>
+      <w:proofErr w:type="gramEnd"/>
+      <w:r>
+        <w:rPr>
+          <w:lang w:val="en-US"/>
+        </w:rPr>
+        <w:t>=1.00</w:t>
+      </w:r>
+    </w:p>
+    <w:p>
+      <w:pPr>
+        <w:pStyle w:val="ListParagraph"/>
+        <w:rPr>
+          <w:lang w:val="en-US"/>
+        </w:rPr>
+      </w:pPr>
+      <w:r>
+        <w:rPr>
+          <w:lang w:val="en-US"/>
+        </w:rPr>
+        <w:t>cluster 9: size=1, common=</w:t>
+      </w:r>
+      <w:proofErr w:type="gramStart"/>
+      <w:r>
+        <w:rPr>
+          <w:lang w:val="en-US"/>
+        </w:rPr>
+        <w:t>6,percentage</w:t>
+      </w:r>
+      <w:proofErr w:type="gramEnd"/>
+      <w:r>
+        <w:rPr>
+          <w:lang w:val="en-US"/>
+        </w:rPr>
+        <w:t>=1.00</w:t>
+      </w:r>
+    </w:p>
+    <w:p>
+      <w:pPr>
+        <w:pStyle w:val="ListParagraph"/>
+        <w:rPr>
+          <w:lang w:val="en-US"/>
+        </w:rPr>
+      </w:pPr>
+      <w:r>
+        <w:rPr>
+          <w:lang w:val="en-US"/>
+        </w:rPr>
+        <w:t>correct 39 out of 1000. error of 0.87</w:t>
+      </w:r>
+    </w:p>
+    <w:p>
+      <w:pPr>
+        <w:pStyle w:val="ListParagraph"/>
+        <w:rPr>
+          <w:lang w:val="en-US"/>
+        </w:rPr>
+      </w:pPr>
+    </w:p>
+    <w:p>
+      <w:pPr>
+        <w:pStyle w:val="ListParagraph"/>
+        <w:rPr>
+          <w:lang w:val="en-US"/>
+        </w:rPr>
+      </w:pPr>
+      <w:r>
+        <w:rPr>
+          <w:lang w:val="en-US"/>
+        </w:rPr>
+        <w:t xml:space="preserve">e) </w:t>
+      </w:r>
+      <w:proofErr w:type="spellStart"/>
+      <w:r>
+        <w:rPr>
+          <w:lang w:val="en-US"/>
+        </w:rPr>
+        <w:t>k_means</w:t>
+      </w:r>
+      <w:proofErr w:type="spellEnd"/>
+      <w:r>
+        <w:rPr>
+          <w:lang w:val="en-US"/>
+        </w:rPr>
+        <w:t xml:space="preserve">: </w:t>
+      </w:r>
+    </w:p>
+    <w:p>
+      <w:pPr>
+        <w:pStyle w:val="ListParagraph"/>
+        <w:rPr>
+          <w:lang w:val="en-US"/>
+        </w:rPr>
+      </w:pPr>
+      <w:r>
+        <w:rPr>
+          <w:lang w:val="en-US"/>
+        </w:rPr>
+        <w:t>cluster 0: size=228, common=</w:t>
+      </w:r>
+      <w:proofErr w:type="gramStart"/>
+      <w:r>
+        <w:rPr>
+          <w:lang w:val="en-US"/>
+        </w:rPr>
+        <w:t>3,percentage</w:t>
+      </w:r>
+      <w:proofErr w:type="gramEnd"/>
+      <w:r>
+        <w:rPr>
+          <w:lang w:val="en-US"/>
+        </w:rPr>
+        <w:t>=0.38</w:t>
+      </w:r>
+    </w:p>
+    <w:p>
+      <w:pPr>
+        <w:pStyle w:val="ListParagraph"/>
+        <w:rPr>
+          <w:lang w:val="en-US"/>
+        </w:rPr>
+      </w:pPr>
+      <w:r>
+        <w:rPr>
+          <w:lang w:val="en-US"/>
+        </w:rPr>
+        <w:t>cluster 1: size=96, common=</w:t>
+      </w:r>
+      <w:proofErr w:type="gramStart"/>
+      <w:r>
+        <w:rPr>
+          <w:lang w:val="en-US"/>
+        </w:rPr>
+        <w:t>0,percentage</w:t>
+      </w:r>
+      <w:proofErr w:type="gramEnd"/>
+      <w:r>
+        <w:rPr>
+          <w:lang w:val="en-US"/>
+        </w:rPr>
+        <w:t>=0.89</w:t>
+      </w:r>
+    </w:p>
+    <w:p>
+      <w:pPr>
+        <w:pStyle w:val="ListParagraph"/>
+        <w:rPr>
+          <w:lang w:val="en-US"/>
+        </w:rPr>
+      </w:pPr>
+      <w:r>
+        <w:rPr>
+          <w:lang w:val="en-US"/>
+        </w:rPr>
+        <w:t>cluster 2: size=223, common=</w:t>
+      </w:r>
+      <w:proofErr w:type="gramStart"/>
+      <w:r>
+        <w:rPr>
+          <w:lang w:val="en-US"/>
+        </w:rPr>
+        <w:t>1,percentage</w:t>
+      </w:r>
+      <w:proofErr w:type="gramEnd"/>
+      <w:r>
+        <w:rPr>
+          <w:lang w:val="en-US"/>
+        </w:rPr>
+        <w:t>=0.43</w:t>
+      </w:r>
+    </w:p>
+    <w:p>
+      <w:pPr>
+        <w:pStyle w:val="ListParagraph"/>
+        <w:rPr>
+          <w:lang w:val="en-US"/>
+        </w:rPr>
+      </w:pPr>
+      <w:r>
+        <w:rPr>
+          <w:lang w:val="en-US"/>
+        </w:rPr>
+        <w:t>cluster 3: size=114, common=</w:t>
+      </w:r>
+      <w:proofErr w:type="gramStart"/>
+      <w:r>
+        <w:rPr>
+          <w:lang w:val="en-US"/>
+        </w:rPr>
+        <w:t>6,percentage</w:t>
+      </w:r>
+      <w:proofErr w:type="gramEnd"/>
+      <w:r>
+        <w:rPr>
+          <w:lang w:val="en-US"/>
+        </w:rPr>
+        <w:t>=0.70</w:t>
+      </w:r>
+    </w:p>
+    <w:p>
+      <w:pPr>
+        <w:pStyle w:val="ListParagraph"/>
+        <w:rPr>
+          <w:lang w:val="en-US"/>
+        </w:rPr>
+      </w:pPr>
+      <w:r>
+        <w:rPr>
+          <w:lang w:val="en-US"/>
+        </w:rPr>
+        <w:t>cluster 4: size=270, common=</w:t>
+      </w:r>
+      <w:proofErr w:type="gramStart"/>
+      <w:r>
+        <w:rPr>
+          <w:lang w:val="en-US"/>
+        </w:rPr>
+        <w:t>4,percentage</w:t>
+      </w:r>
+      <w:proofErr w:type="gramEnd"/>
+      <w:r>
+        <w:rPr>
+          <w:lang w:val="en-US"/>
+        </w:rPr>
+        <w:t>=0.32</w:t>
+      </w:r>
+    </w:p>
+    <w:p>
+      <w:pPr>
+        <w:pStyle w:val="ListParagraph"/>
+        <w:rPr>
+          <w:lang w:val="en-US"/>
+        </w:rPr>
+      </w:pPr>
+      <w:r>
+        <w:rPr>
+          <w:lang w:val="en-US"/>
+        </w:rPr>
+        <w:t>cluster 5: size=69, common=</w:t>
+      </w:r>
+      <w:proofErr w:type="gramStart"/>
+      <w:r>
+        <w:rPr>
+          <w:lang w:val="en-US"/>
+        </w:rPr>
+        <w:t>2,percentage</w:t>
+      </w:r>
+      <w:proofErr w:type="gramEnd"/>
+      <w:r>
+        <w:rPr>
+          <w:lang w:val="en-US"/>
+        </w:rPr>
+        <w:t>=0.87</w:t>
+      </w:r>
+    </w:p>
+    <w:p>
+      <w:pPr>
+        <w:pStyle w:val="ListParagraph"/>
+        <w:rPr>
+          <w:lang w:val="en-US"/>
+        </w:rPr>
+      </w:pPr>
+      <w:r>
+        <w:rPr>
+          <w:lang w:val="en-US"/>
+        </w:rPr>
+        <w:t>correct 493 out of 1000. error of 0.51</w:t>
+      </w:r>
+    </w:p>
+    <w:p>
+      <w:pPr>
+        <w:pStyle w:val="ListParagraph"/>
+        <w:rPr>
+          <w:lang w:val="en-US"/>
+        </w:rPr>
+      </w:pPr>
+      <w:proofErr w:type="spellStart"/>
+      <w:r>
+        <w:rPr>
+          <w:lang w:val="en-US"/>
+        </w:rPr>
+        <w:t>singlelinkage</w:t>
+      </w:r>
+      <w:proofErr w:type="spellEnd"/>
+      <w:r>
+        <w:rPr>
+          <w:lang w:val="en-US"/>
+        </w:rPr>
+        <w:t xml:space="preserve">: </w:t>
+      </w:r>
+    </w:p>
+    <w:p>
+      <w:pPr>
+        <w:pStyle w:val="ListParagraph"/>
+        <w:rPr>
+          <w:lang w:val="en-US"/>
+        </w:rPr>
+      </w:pPr>
+      <w:r>
+        <w:rPr>
+          <w:lang w:val="en-US"/>
+        </w:rPr>
+        <w:t>cluster 0: size=295, common=</w:t>
+      </w:r>
+      <w:proofErr w:type="gramStart"/>
+      <w:r>
+        <w:rPr>
+          <w:lang w:val="en-US"/>
+        </w:rPr>
+        <w:t>0,percentage</w:t>
+      </w:r>
+      <w:proofErr w:type="gramEnd"/>
+      <w:r>
+        <w:rPr>
+          <w:lang w:val="en-US"/>
+        </w:rPr>
+        <w:t>=0.10</w:t>
+      </w:r>
+    </w:p>
+    <w:p>
+      <w:pPr>
+        <w:pStyle w:val="ListParagraph"/>
+        <w:rPr>
+          <w:lang w:val="en-US"/>
+        </w:rPr>
+      </w:pPr>
+      <w:r>
+        <w:rPr>
+          <w:lang w:val="en-US"/>
+        </w:rPr>
+        <w:t>cluster 1: size=1, common=</w:t>
+      </w:r>
+      <w:proofErr w:type="gramStart"/>
+      <w:r>
+        <w:rPr>
+          <w:lang w:val="en-US"/>
+        </w:rPr>
+        <w:t>2,percentage</w:t>
+      </w:r>
+      <w:proofErr w:type="gramEnd"/>
+      <w:r>
+        <w:rPr>
+          <w:lang w:val="en-US"/>
+        </w:rPr>
+        <w:t>=1.00</w:t>
+      </w:r>
+    </w:p>
+    <w:p>
+      <w:pPr>
+        <w:pStyle w:val="ListParagraph"/>
+        <w:rPr>
+          <w:lang w:val="en-US"/>
+        </w:rPr>
+      </w:pPr>
+      <w:r>
+        <w:rPr>
+          <w:lang w:val="en-US"/>
+        </w:rPr>
+        <w:t>cluster 2: size=1, common=</w:t>
+      </w:r>
+      <w:proofErr w:type="gramStart"/>
+      <w:r>
+        <w:rPr>
+          <w:lang w:val="en-US"/>
+        </w:rPr>
+        <w:t>2,percentage</w:t>
+      </w:r>
+      <w:proofErr w:type="gramEnd"/>
+      <w:r>
+        <w:rPr>
+          <w:lang w:val="en-US"/>
+        </w:rPr>
+        <w:t>=1.00</w:t>
+      </w:r>
+    </w:p>
+    <w:p>
+      <w:pPr>
+        <w:pStyle w:val="ListParagraph"/>
+        <w:rPr>
+          <w:lang w:val="en-US"/>
+        </w:rPr>
+      </w:pPr>
+      <w:r>
+        <w:rPr>
+          <w:lang w:val="en-US"/>
+        </w:rPr>
+        <w:t>cluster 3: size=1, common=</w:t>
+      </w:r>
+      <w:proofErr w:type="gramStart"/>
+      <w:r>
+        <w:rPr>
+          <w:lang w:val="en-US"/>
+        </w:rPr>
+        <w:t>2,percentage</w:t>
+      </w:r>
+      <w:proofErr w:type="gramEnd"/>
+      <w:r>
+        <w:rPr>
+          <w:lang w:val="en-US"/>
+        </w:rPr>
+        <w:t>=1.00</w:t>
+      </w:r>
+    </w:p>
+    <w:p>
+      <w:pPr>
+        <w:pStyle w:val="ListParagraph"/>
+        <w:rPr>
+          <w:lang w:val="en-US"/>
+        </w:rPr>
+      </w:pPr>
+      <w:r>
+        <w:rPr>
+          <w:lang w:val="en-US"/>
+        </w:rPr>
+        <w:t>cluster 4: size=1, common=</w:t>
+      </w:r>
+      <w:proofErr w:type="gramStart"/>
+      <w:r>
+        <w:rPr>
+          <w:lang w:val="en-US"/>
+        </w:rPr>
+        <w:t>3,percentage</w:t>
+      </w:r>
+      <w:proofErr w:type="gramEnd"/>
+      <w:r>
+        <w:rPr>
+          <w:lang w:val="en-US"/>
+        </w:rPr>
+        <w:t>=1.00</w:t>
+      </w:r>
+    </w:p>
+    <w:p>
+      <w:pPr>
+        <w:pStyle w:val="ListParagraph"/>
+        <w:rPr>
+          <w:lang w:val="en-US"/>
+        </w:rPr>
+      </w:pPr>
+      <w:r>
+        <w:rPr>
+          <w:lang w:val="en-US"/>
+        </w:rPr>
+        <w:t>cluster 5: size=1, common=</w:t>
+      </w:r>
+      <w:proofErr w:type="gramStart"/>
+      <w:r>
+        <w:rPr>
+          <w:lang w:val="en-US"/>
+        </w:rPr>
+        <w:t>4,percentage</w:t>
+      </w:r>
+      <w:proofErr w:type="gramEnd"/>
+      <w:r>
+        <w:rPr>
+          <w:lang w:val="en-US"/>
+        </w:rPr>
+        <w:t>=1.00</w:t>
+      </w:r>
+    </w:p>
+    <w:p>
+      <w:pPr>
+        <w:pStyle w:val="ListParagraph"/>
+        <w:rPr>
+          <w:lang w:val="en-US"/>
+        </w:rPr>
+      </w:pPr>
+      <w:r>
+        <w:rPr>
+          <w:lang w:val="en-US"/>
+        </w:rPr>
+        <w:t>correct 35 out of 1000. error of 0.88</w:t>
+      </w:r>
+      <w:r>
+        <w:rPr>
+          <w:lang w:val="en-US"/>
+        </w:rPr>
+        <w:t xml:space="preserve"> </w:t>
+      </w:r>
+    </w:p>
+    <w:p>
+      <w:pPr>
+        <w:pStyle w:val="ListParagraph"/>
+        <w:rPr>
+          <w:lang w:val="en-US"/>
+        </w:rPr>
+      </w:pPr>
+    </w:p>
+    <w:p>
+      <w:pPr>
+        <w:pStyle w:val="ListParagraph"/>
+        <w:numPr>
+          <w:ilvl w:val="0"/>
+          <w:numId w:val="1"/>
+        </w:numPr>
+        <w:rPr>
+          <w:lang w:val="en-US"/>
+        </w:rPr>
+      </w:pPr>
+      <w:r>
+        <w:rPr>
+          <w:lang w:val="en-US"/>
+        </w:rPr>
+        <w:lastRenderedPageBreak/>
+        <w:t xml:space="preserve">A) </w:t>
+      </w:r>
+      <w:r>
+        <w:rPr>
+          <w:lang w:val="en-US"/>
+        </w:rPr>
+        <w:drawing>
+          <wp:inline distT="0" distB="0" distL="0" distR="0" wp14:anchorId="53A72CC3" wp14:editId="6F22EB31">
+            <wp:extent cx="2890911" cy="2163550"/>
+            <wp:effectExtent l="0" t="0" r="5080" b="0"/>
+            <wp:docPr id="1" name="Picture 1"/>
+            <wp:cNvGraphicFramePr>
+              <a:graphicFrameLocks xmlns:a="http://schemas.openxmlformats.org/drawingml/2006/main" noChangeAspect="1"/>
+            </wp:cNvGraphicFramePr>
+            <a:graphic xmlns:a="http://schemas.openxmlformats.org/drawingml/2006/main">
+              <a:graphicData uri="http://schemas.openxmlformats.org/drawingml/2006/picture">
+                <pic:pic xmlns:pic="http://schemas.openxmlformats.org/drawingml/2006/picture">
+                  <pic:nvPicPr>
+                    <pic:cNvPr id="1" name=""/>
+                    <pic:cNvPicPr/>
+                  </pic:nvPicPr>
+                  <pic:blipFill>
+                    <a:blip r:embed="rId5"/>
+                    <a:stretch>
+                      <a:fillRect/>
+                    </a:stretch>
+                  </pic:blipFill>
+                  <pic:spPr>
+                    <a:xfrm>
+                      <a:off x="0" y="0"/>
+                      <a:ext cx="2919647" cy="2185056"/>
+                    </a:xfrm>
+                    <a:prstGeom prst="rect">
+                      <a:avLst/>
+                    </a:prstGeom>
+                  </pic:spPr>
+                </pic:pic>
+              </a:graphicData>
+            </a:graphic>
+          </wp:inline>
+        </w:drawing>
+      </w:r>
+      <w:r>
+        <w:rPr>
+          <w:lang w:val="en-US"/>
+        </w:rPr>
+        <w:br/>
+      </w:r>
+      <w:r>
+        <w:rPr>
+          <w:lang w:val="en-US"/>
+        </w:rPr>
+        <w:br/>
+      </w:r>
+      <w:r>
+        <w:rPr>
+          <w:b/>
+          <w:bCs/>
+          <w:lang w:val="en-US"/>
+        </w:rPr>
+        <w:t>B)</w:t>
+      </w:r>
+      <w:r>
+        <w:rPr>
+          <w:lang w:val="en-US"/>
+        </w:rPr>
+        <w:t xml:space="preserve"> We expect to see the value of optimal </w:t>
+      </w:r>
+      <m:oMath>
+        <m:r>
+          <w:rPr>
+            <w:rFonts w:ascii="Cambria Math" w:hAnsi="Cambria Math"/>
+            <w:lang w:val="en-US"/>
+          </w:rPr>
+          <m:t>λ</m:t>
+        </m:r>
+      </m:oMath>
+      <w:r>
+        <w:rPr>
+          <w:rFonts w:eastAsiaTheme="minorEastAsia"/>
+          <w:lang w:val="en-US"/>
+        </w:rPr>
+        <w:t xml:space="preserve"> decreases as the sample size increases. This is because when the sample size is low, </w:t>
+      </w:r>
+      <w:r>
+        <w:rPr>
+          <w:rFonts w:eastAsiaTheme="minorEastAsia"/>
+          <w:lang w:val="en-US"/>
+        </w:rPr>
+        <w:t xml:space="preserve">the sample does not represent the distribution properly, hence we will obtain large hypothesis class which will result in overfitting. To handle that, a higher </w:t>
+      </w:r>
+      <m:oMath>
+        <m:r>
+          <w:rPr>
+            <w:rFonts w:ascii="Cambria Math" w:eastAsiaTheme="minorEastAsia" w:hAnsi="Cambria Math"/>
+            <w:lang w:val="en-US"/>
+          </w:rPr>
+          <m:t>λ</m:t>
+        </m:r>
+      </m:oMath>
+      <w:r>
+        <w:rPr>
+          <w:rFonts w:eastAsiaTheme="minorEastAsia"/>
+          <w:lang w:val="en-US"/>
+        </w:rPr>
+        <w:t xml:space="preserve"> will be required as a penalty to reduce the hypothesis class size.</w:t>
+      </w:r>
+      <w:r>
+        <w:rPr>
+          <w:rFonts w:eastAsiaTheme="minorEastAsia"/>
+          <w:lang w:val="en-US"/>
+        </w:rPr>
+        <w:t xml:space="preserve"> </w:t>
+      </w:r>
+      <w:r>
+        <w:rPr>
+          <w:rFonts w:eastAsiaTheme="minorEastAsia"/>
+          <w:lang w:val="en-US"/>
+        </w:rPr>
+        <w:br/>
+      </w:r>
+      <w:r>
+        <w:rPr>
+          <w:lang w:val="en-US"/>
+        </w:rPr>
+        <w:t xml:space="preserve">As the sample size increases, we expect to see a decrease in the optimal value of </w:t>
+      </w:r>
+      <m:oMath>
+        <m:r>
+          <w:rPr>
+            <w:rFonts w:ascii="Cambria Math" w:hAnsi="Cambria Math"/>
+            <w:lang w:val="en-US"/>
+          </w:rPr>
+          <m:t>λ</m:t>
+        </m:r>
+      </m:oMath>
+      <w:r>
+        <w:rPr>
+          <w:rFonts w:eastAsiaTheme="minorEastAsia"/>
+          <w:lang w:val="en-US"/>
+        </w:rPr>
+        <w:t xml:space="preserve">, until convergence. As the sample size increases, the hypothesis class size decreases. This results in less overfitting which means we don’t want to penalize the norm of </w:t>
+      </w:r>
+      <w:proofErr w:type="spellStart"/>
+      <w:r>
+        <w:rPr>
+          <w:rFonts w:eastAsiaTheme="minorEastAsia"/>
+          <w:lang w:val="en-US"/>
+        </w:rPr>
+        <w:t>w as</w:t>
+      </w:r>
+      <w:proofErr w:type="spellEnd"/>
+      <w:r>
+        <w:rPr>
+          <w:rFonts w:eastAsiaTheme="minorEastAsia"/>
+          <w:lang w:val="en-US"/>
+        </w:rPr>
+        <w:t xml:space="preserve"> much.</w:t>
+      </w:r>
+      <w:r>
+        <w:rPr>
+          <w:rFonts w:eastAsiaTheme="minorEastAsia"/>
+          <w:lang w:val="en-US"/>
+        </w:rPr>
+        <w:br/>
+      </w:r>
+      <w:r>
+        <w:rPr>
+          <w:rFonts w:eastAsiaTheme="minorEastAsia"/>
+          <w:lang w:val="en-US"/>
+        </w:rPr>
+        <w:br/>
+      </w:r>
+      <w:r>
+        <w:rPr>
+          <w:rFonts w:eastAsiaTheme="minorEastAsia"/>
+          <w:b/>
+          <w:bCs/>
+          <w:lang w:val="en-US"/>
+        </w:rPr>
+        <w:t>C)</w:t>
+      </w:r>
+      <w:r>
+        <w:rPr>
+          <w:rFonts w:eastAsiaTheme="minorEastAsia"/>
+          <w:b/>
+          <w:bCs/>
+          <w:lang w:val="en-US"/>
+        </w:rPr>
+        <w:t xml:space="preserve"> </w:t>
+      </w:r>
+      <w:r>
+        <w:rPr>
+          <w:rFonts w:eastAsiaTheme="minorEastAsia"/>
+          <w:lang w:val="en-US"/>
+        </w:rPr>
+        <w:t xml:space="preserve">Yes, this is we got what we expected as explained 2.b, in the plot submitted in </w:t>
+      </w:r>
+      <w:proofErr w:type="gramStart"/>
+      <w:r>
+        <w:rPr>
+          <w:rFonts w:eastAsiaTheme="minorEastAsia"/>
+          <w:lang w:val="en-US"/>
+        </w:rPr>
+        <w:t>2.a.</w:t>
+      </w:r>
+      <w:proofErr w:type="gramEnd"/>
+      <w:r>
+        <w:rPr>
+          <w:rFonts w:eastAsiaTheme="minorEastAsia"/>
+          <w:lang w:val="en-US"/>
+        </w:rPr>
+        <w:br/>
+      </w:r>
+      <w:r>
+        <w:rPr>
+          <w:rFonts w:eastAsiaTheme="minorEastAsia"/>
+          <w:lang w:val="en-US"/>
+        </w:rPr>
+        <w:br/>
+        <w:t>D)</w:t>
+      </w:r>
+    </w:p>
+    <w:p>
+      <w:pPr>
+        <w:pStyle w:val="ListParagraph"/>
+        <w:numPr>
+          <w:ilvl w:val="0"/>
+          <w:numId w:val="1"/>
+        </w:numPr>
+        <w:rPr>
+          <w:lang w:val="en-US"/>
+        </w:rPr>
+      </w:pPr>
+      <w:r>
+        <w:rPr>
+          <w:lang w:val="en-US"/>
+        </w:rPr>
+        <w:t>A</w:t>
+      </w:r>
+    </w:p>
+    <w:p>
+      <w:pPr>
+        <w:pStyle w:val="ListParagraph"/>
+        <w:numPr>
+          <w:ilvl w:val="0"/>
+          <w:numId w:val="1"/>
+        </w:numPr>
+        <w:rPr>
+          <w:lang w:val="en-US"/>
+        </w:rPr>
+      </w:pPr>
+      <w:r>
+        <w:rPr>
+          <w:lang w:val="en-US"/>
+        </w:rPr>
+        <w:t xml:space="preserve">A) </w:t>
+      </w:r>
+      <w:r>
+        <w:rPr>
+          <w:lang w:val="en-US"/>
+        </w:rPr>
+        <w:drawing>
+          <wp:inline distT="0" distB="0" distL="0" distR="0" wp14:anchorId="66B2FD96" wp14:editId="6FFE7C31">
+            <wp:extent cx="5943600" cy="2784475"/>
+            <wp:effectExtent l="0" t="0" r="0" b="0"/>
+            <wp:docPr id="3" name="Picture 3"/>
+            <wp:cNvGraphicFramePr>
+              <a:graphicFrameLocks xmlns:a="http://schemas.openxmlformats.org/drawingml/2006/main" noChangeAspect="1"/>
+            </wp:cNvGraphicFramePr>
+            <a:graphic xmlns:a="http://schemas.openxmlformats.org/drawingml/2006/main">
+              <a:graphicData uri="http://schemas.openxmlformats.org/drawingml/2006/picture">
+                <pic:pic xmlns:pic="http://schemas.openxmlformats.org/drawingml/2006/picture">
+                  <pic:nvPicPr>
+                    <pic:cNvPr id="1" name=""/>
+                    <pic:cNvPicPr/>
+                  </pic:nvPicPr>
+                  <pic:blipFill>
+                    <a:blip r:embed="rId6"/>
+                    <a:stretch>
+                      <a:fillRect/>
+                    </a:stretch>
+                  </pic:blipFill>
+                  <pic:spPr>
+                    <a:xfrm>
+                      <a:off x="0" y="0"/>
+                      <a:ext cx="5943600" cy="2784475"/>
+                    </a:xfrm>
+                    <a:prstGeom prst="rect">
+                      <a:avLst/>
+                    </a:prstGeom>
+                  </pic:spPr>
+                </pic:pic>
+              </a:graphicData>
+            </a:graphic>
+          </wp:inline>
+        </w:drawing>
+      </w:r>
+      <w:r>
+        <w:rPr>
+          <w:rFonts w:eastAsiaTheme="minorEastAsia"/>
+          <w:lang w:val="en-US"/>
+        </w:rPr>
+        <w:t xml:space="preserve"> </w:t>
+      </w:r>
+      <w:r>
+        <w:rPr>
+          <w:rFonts w:eastAsiaTheme="minorEastAsia"/>
+          <w:lang w:val="en-US"/>
+        </w:rPr>
+        <w:br/>
+      </w:r>
+      <w:r>
+        <w:rPr>
+          <w:rFonts w:eastAsiaTheme="minorEastAsia"/>
+          <w:lang w:val="en-US"/>
+        </w:rPr>
+        <w:br/>
+        <w:t xml:space="preserve">B) </w:t>
+      </w:r>
+      <m:oMath>
+        <m:r>
+          <m:rPr>
+            <m:scr m:val="script"/>
+          </m:rPr>
+          <w:rPr>
+            <w:rFonts w:ascii="Cambria Math" w:eastAsiaTheme="minorEastAsia" w:hAnsi="Cambria Math"/>
+            <w:lang w:val="en-US"/>
+          </w:rPr>
+          <m:t>X=</m:t>
+        </m:r>
+        <m:sSup>
+          <m:sSupPr>
+            <m:ctrlPr>
+              <w:rPr>
+                <w:rFonts w:ascii="Cambria Math" w:eastAsiaTheme="minorEastAsia" w:hAnsi="Cambria Math"/>
+                <w:i/>
+                <w:lang w:val="en-US"/>
+              </w:rPr>
+            </m:ctrlPr>
+          </m:sSupPr>
+          <m:e>
+            <m:r>
+              <m:rPr>
+                <m:scr m:val="double-struck"/>
+              </m:rPr>
+              <w:rPr>
+                <w:rFonts w:ascii="Cambria Math" w:eastAsiaTheme="minorEastAsia" w:hAnsi="Cambria Math"/>
+                <w:lang w:val="en-US"/>
+              </w:rPr>
+              <m:t>R</m:t>
+            </m:r>
+          </m:e>
+          <m:sup>
+            <m:r>
+              <w:rPr>
+                <w:rFonts w:ascii="Cambria Math" w:eastAsiaTheme="minorEastAsia" w:hAnsi="Cambria Math"/>
+                <w:lang w:val="en-US"/>
+              </w:rPr>
+              <m:t>4</m:t>
+            </m:r>
+          </m:sup>
+        </m:sSup>
+        <m:r>
+          <w:rPr>
+            <w:rFonts w:ascii="Cambria Math" w:eastAsiaTheme="minorEastAsia" w:hAnsi="Cambria Math"/>
+            <w:lang w:val="en-US"/>
+          </w:rPr>
+          <w:br/>
+        </m:r>
+      </m:oMath>
+      <w:r>
+        <w:rPr>
+          <w:lang w:val="en-US"/>
+        </w:rPr>
+        <w:lastRenderedPageBreak/>
+        <w:t xml:space="preserve">C) </w:t>
+      </w:r>
+      <m:oMath>
+        <m:r>
+          <m:rPr>
+            <m:scr m:val="script"/>
+          </m:rPr>
+          <w:rPr>
+            <w:rFonts w:ascii="Cambria Math" w:hAnsi="Cambria Math"/>
+            <w:lang w:val="en-US"/>
+          </w:rPr>
+          <m:t>Y=</m:t>
+        </m:r>
+        <m:sSup>
+          <m:sSupPr>
+            <m:ctrlPr>
+              <w:rPr>
+                <w:rFonts w:ascii="Cambria Math" w:hAnsi="Cambria Math"/>
+                <w:i/>
+                <w:lang w:val="en-US"/>
+              </w:rPr>
+            </m:ctrlPr>
+          </m:sSupPr>
+          <m:e>
+            <m:r>
+              <m:rPr>
+                <m:scr m:val="double-struck"/>
+              </m:rPr>
+              <w:rPr>
+                <w:rFonts w:ascii="Cambria Math" w:hAnsi="Cambria Math"/>
+                <w:lang w:val="en-US"/>
+              </w:rPr>
+              <m:t>R</m:t>
+            </m:r>
+          </m:e>
+          <m:sup>
+            <m:r>
+              <w:rPr>
+                <w:rFonts w:ascii="Cambria Math" w:hAnsi="Cambria Math"/>
+                <w:lang w:val="en-US"/>
+              </w:rPr>
+              <m:t>3</m:t>
+            </m:r>
+          </m:sup>
+        </m:sSup>
+      </m:oMath>
+      <w:r>
+        <w:rPr>
+          <w:rFonts w:eastAsiaTheme="minorEastAsia"/>
+          <w:lang w:val="en-US"/>
+        </w:rPr>
+        <w:br/>
+        <w:t xml:space="preserve">D) </w:t>
+      </w:r>
+      <m:oMath>
+        <m:r>
+          <w:rPr>
+            <w:rFonts w:ascii="Cambria Math" w:eastAsiaTheme="minorEastAsia" w:hAnsi="Cambria Math"/>
+            <w:lang w:val="en-US"/>
+          </w:rPr>
+          <m:t>h</m:t>
+        </m:r>
+        <m:d>
+          <m:dPr>
+            <m:ctrlPr>
+              <w:rPr>
+                <w:rFonts w:ascii="Cambria Math" w:eastAsiaTheme="minorEastAsia" w:hAnsi="Cambria Math"/>
+                <w:i/>
+                <w:lang w:val="en-US"/>
+              </w:rPr>
+            </m:ctrlPr>
+          </m:dPr>
+          <m:e>
+            <m:d>
+              <m:dPr>
+                <m:ctrlPr>
+                  <w:rPr>
+                    <w:rFonts w:ascii="Cambria Math" w:eastAsiaTheme="minorEastAsia" w:hAnsi="Cambria Math"/>
+                    <w:i/>
+                    <w:lang w:val="en-US"/>
+                  </w:rPr>
+                </m:ctrlPr>
+              </m:dPr>
+              <m:e>
+                <m:sSub>
+                  <m:sSubPr>
+                    <m:ctrlPr>
+                      <w:rPr>
+                        <w:rFonts w:ascii="Cambria Math" w:eastAsiaTheme="minorEastAsia" w:hAnsi="Cambria Math"/>
+                        <w:i/>
+                        <w:lang w:val="en-US"/>
+                      </w:rPr>
+                    </m:ctrlPr>
+                  </m:sSubPr>
+                  <m:e>
+                    <m:r>
+                      <w:rPr>
+                        <w:rFonts w:ascii="Cambria Math" w:eastAsiaTheme="minorEastAsia" w:hAnsi="Cambria Math"/>
+                        <w:lang w:val="en-US"/>
+                      </w:rPr>
+                      <m:t>x</m:t>
+                    </m:r>
+                  </m:e>
+                  <m:sub>
+                    <m:r>
+                      <w:rPr>
+                        <w:rFonts w:ascii="Cambria Math" w:eastAsiaTheme="minorEastAsia" w:hAnsi="Cambria Math"/>
+                        <w:lang w:val="en-US"/>
+                      </w:rPr>
+                      <m:t>1</m:t>
+                    </m:r>
+                  </m:sub>
+                </m:sSub>
+                <m:r>
+                  <w:rPr>
+                    <w:rFonts w:ascii="Cambria Math" w:eastAsiaTheme="minorEastAsia" w:hAnsi="Cambria Math"/>
+                    <w:lang w:val="en-US"/>
+                  </w:rPr>
+                  <m:t>,</m:t>
+                </m:r>
+                <m:sSub>
+                  <m:sSubPr>
+                    <m:ctrlPr>
+                      <w:rPr>
+                        <w:rFonts w:ascii="Cambria Math" w:eastAsiaTheme="minorEastAsia" w:hAnsi="Cambria Math"/>
+                        <w:i/>
+                        <w:lang w:val="en-US"/>
+                      </w:rPr>
+                    </m:ctrlPr>
+                  </m:sSubPr>
+                  <m:e>
+                    <m:r>
+                      <w:rPr>
+                        <w:rFonts w:ascii="Cambria Math" w:eastAsiaTheme="minorEastAsia" w:hAnsi="Cambria Math"/>
+                        <w:lang w:val="en-US"/>
+                      </w:rPr>
+                      <m:t>x</m:t>
+                    </m:r>
+                  </m:e>
+                  <m:sub>
+                    <m:r>
+                      <w:rPr>
+                        <w:rFonts w:ascii="Cambria Math" w:eastAsiaTheme="minorEastAsia" w:hAnsi="Cambria Math"/>
+                        <w:lang w:val="en-US"/>
+                      </w:rPr>
+                      <m:t>2</m:t>
+                    </m:r>
+                  </m:sub>
+                </m:sSub>
+                <m:r>
+                  <w:rPr>
+                    <w:rFonts w:ascii="Cambria Math" w:eastAsiaTheme="minorEastAsia" w:hAnsi="Cambria Math"/>
+                    <w:lang w:val="en-US"/>
+                  </w:rPr>
+                  <m:t>,</m:t>
+                </m:r>
+                <m:sSub>
+                  <m:sSubPr>
+                    <m:ctrlPr>
+                      <w:rPr>
+                        <w:rFonts w:ascii="Cambria Math" w:eastAsiaTheme="minorEastAsia" w:hAnsi="Cambria Math"/>
+                        <w:i/>
+                        <w:lang w:val="en-US"/>
+                      </w:rPr>
+                    </m:ctrlPr>
+                  </m:sSubPr>
+                  <m:e>
+                    <m:r>
+                      <w:rPr>
+                        <w:rFonts w:ascii="Cambria Math" w:eastAsiaTheme="minorEastAsia" w:hAnsi="Cambria Math"/>
+                        <w:lang w:val="en-US"/>
+                      </w:rPr>
+                      <m:t>x</m:t>
+                    </m:r>
+                  </m:e>
+                  <m:sub>
+                    <m:r>
+                      <w:rPr>
+                        <w:rFonts w:ascii="Cambria Math" w:eastAsiaTheme="minorEastAsia" w:hAnsi="Cambria Math"/>
+                        <w:lang w:val="en-US"/>
+                      </w:rPr>
+                      <m:t>3</m:t>
+                    </m:r>
+                  </m:sub>
+                </m:sSub>
+                <m:r>
+                  <w:rPr>
+                    <w:rFonts w:ascii="Cambria Math" w:eastAsiaTheme="minorEastAsia" w:hAnsi="Cambria Math"/>
+                    <w:lang w:val="en-US"/>
+                  </w:rPr>
+                  <m:t>,</m:t>
+                </m:r>
+                <m:sSub>
+                  <m:sSubPr>
+                    <m:ctrlPr>
+                      <w:rPr>
+                        <w:rFonts w:ascii="Cambria Math" w:eastAsiaTheme="minorEastAsia" w:hAnsi="Cambria Math"/>
+                        <w:i/>
+                        <w:lang w:val="en-US"/>
+                      </w:rPr>
+                    </m:ctrlPr>
+                  </m:sSubPr>
+                  <m:e>
+                    <m:r>
+                      <w:rPr>
+                        <w:rFonts w:ascii="Cambria Math" w:eastAsiaTheme="minorEastAsia" w:hAnsi="Cambria Math"/>
+                        <w:lang w:val="en-US"/>
+                      </w:rPr>
+                      <m:t>x</m:t>
+                    </m:r>
+                  </m:e>
+                  <m:sub>
+                    <m:r>
+                      <w:rPr>
+                        <w:rFonts w:ascii="Cambria Math" w:eastAsiaTheme="minorEastAsia" w:hAnsi="Cambria Math"/>
+                        <w:lang w:val="en-US"/>
+                      </w:rPr>
+                      <m:t>4</m:t>
+                    </m:r>
+                  </m:sub>
+                </m:sSub>
+              </m:e>
+            </m:d>
+          </m:e>
+        </m:d>
+        <m:r>
+          <w:rPr>
+            <w:rFonts w:ascii="Cambria Math" w:eastAsiaTheme="minorEastAsia" w:hAnsi="Cambria Math"/>
+            <w:lang w:val="en-US"/>
+          </w:rPr>
+          <m:t>=</m:t>
+        </m:r>
+        <m:func>
+          <m:funcPr>
+            <m:ctrlPr>
+              <w:rPr>
+                <w:rFonts w:ascii="Cambria Math" w:eastAsiaTheme="minorEastAsia" w:hAnsi="Cambria Math"/>
+                <w:i/>
+                <w:lang w:val="en-US"/>
+              </w:rPr>
+            </m:ctrlPr>
+          </m:funcPr>
+          <m:fName>
+            <m:limLow>
+              <m:limLowPr>
+                <m:ctrlPr>
+                  <w:rPr>
+                    <w:rFonts w:ascii="Cambria Math" w:eastAsiaTheme="minorEastAsia" w:hAnsi="Cambria Math"/>
+                    <w:i/>
+                    <w:lang w:val="en-US"/>
+                  </w:rPr>
+                </m:ctrlPr>
+              </m:limLowPr>
+              <m:e>
+                <m:r>
+                  <m:rPr>
+                    <m:sty m:val="p"/>
+                  </m:rPr>
+                  <w:rPr>
+                    <w:rFonts w:ascii="Cambria Math" w:hAnsi="Cambria Math"/>
+                    <w:lang w:val="en-US"/>
+                  </w:rPr>
+                  <m:t>arg</m:t>
+                </m:r>
+                <m:r>
+                  <m:rPr>
+                    <m:sty m:val="p"/>
+                  </m:rPr>
+                  <w:rPr>
+                    <w:rFonts w:ascii="Cambria Math" w:hAnsi="Cambria Math"/>
+                    <w:lang w:val="en-US"/>
+                  </w:rPr>
+                  <m:t>max</m:t>
+                </m:r>
+              </m:e>
+              <m:lim>
+                <m:r>
+                  <w:rPr>
+                    <w:rFonts w:ascii="Cambria Math" w:eastAsiaTheme="minorEastAsia" w:hAnsi="Cambria Math"/>
+                    <w:lang w:val="en-US"/>
+                  </w:rPr>
+                  <m:t>12≤i≤14</m:t>
+                </m:r>
+              </m:lim>
+            </m:limLow>
+          </m:fName>
+          <m:e>
+            <m:d>
+              <m:dPr>
+                <m:ctrlPr>
+                  <w:rPr>
+                    <w:rFonts w:ascii="Cambria Math" w:eastAsiaTheme="minorEastAsia" w:hAnsi="Cambria Math"/>
+                    <w:i/>
+                    <w:lang w:val="en-US"/>
+                  </w:rPr>
+                </m:ctrlPr>
+              </m:dPr>
+              <m:e>
+                <m:nary>
+                  <m:naryPr>
+                    <m:chr m:val="∑"/>
+                    <m:limLoc m:val="undOvr"/>
+                    <m:ctrlPr>
+                      <w:rPr>
+                        <w:rFonts w:ascii="Cambria Math" w:eastAsiaTheme="minorEastAsia" w:hAnsi="Cambria Math"/>
+                        <w:i/>
+                        <w:lang w:val="en-US"/>
+                      </w:rPr>
+                    </m:ctrlPr>
+                  </m:naryPr>
+                  <m:sub>
+                    <m:r>
+                      <w:rPr>
+                        <w:rFonts w:ascii="Cambria Math" w:eastAsiaTheme="minorEastAsia" w:hAnsi="Cambria Math"/>
+                        <w:lang w:val="en-US"/>
+                      </w:rPr>
+                      <m:t>j=7</m:t>
+                    </m:r>
+                  </m:sub>
+                  <m:sup>
+                    <m:r>
+                      <w:rPr>
+                        <w:rFonts w:ascii="Cambria Math" w:eastAsiaTheme="minorEastAsia" w:hAnsi="Cambria Math"/>
+                        <w:lang w:val="en-US"/>
+                      </w:rPr>
+                      <m:t>11</m:t>
+                    </m:r>
+                  </m:sup>
+                  <m:e>
+                    <m:sSub>
+                      <m:sSubPr>
+                        <m:ctrlPr>
+                          <w:rPr>
+                            <w:rFonts w:ascii="Cambria Math" w:eastAsiaTheme="minorEastAsia" w:hAnsi="Cambria Math"/>
+                            <w:i/>
+                            <w:lang w:val="en-US"/>
+                          </w:rPr>
+                        </m:ctrlPr>
+                      </m:sSubPr>
+                      <m:e>
+                        <m:r>
+                          <w:rPr>
+                            <w:rFonts w:ascii="Cambria Math" w:eastAsiaTheme="minorEastAsia" w:hAnsi="Cambria Math"/>
+                            <w:lang w:val="en-US"/>
+                          </w:rPr>
+                          <m:t>w</m:t>
+                        </m:r>
+                      </m:e>
+                      <m:sub>
+                        <m:r>
+                          <w:rPr>
+                            <w:rFonts w:ascii="Cambria Math" w:eastAsiaTheme="minorEastAsia" w:hAnsi="Cambria Math"/>
+                            <w:lang w:val="en-US"/>
+                          </w:rPr>
+                          <m:t>j,i</m:t>
+                        </m:r>
+                      </m:sub>
+                    </m:sSub>
+                    <m:r>
+                      <w:rPr>
+                        <w:rFonts w:ascii="Cambria Math" w:eastAsiaTheme="minorEastAsia" w:hAnsi="Cambria Math"/>
+                        <w:lang w:val="en-US"/>
+                      </w:rPr>
+                      <m:t>⋅σ</m:t>
+                    </m:r>
+                    <m:d>
+                      <m:dPr>
+                        <m:ctrlPr>
+                          <w:rPr>
+                            <w:rFonts w:ascii="Cambria Math" w:eastAsiaTheme="minorEastAsia" w:hAnsi="Cambria Math"/>
+                            <w:i/>
+                            <w:lang w:val="en-US"/>
+                          </w:rPr>
+                        </m:ctrlPr>
+                      </m:dPr>
+                      <m:e>
+                        <m:nary>
+                          <m:naryPr>
+                            <m:chr m:val="∑"/>
+                            <m:limLoc m:val="undOvr"/>
+                            <m:ctrlPr>
+                              <w:rPr>
+                                <w:rFonts w:ascii="Cambria Math" w:eastAsiaTheme="minorEastAsia" w:hAnsi="Cambria Math"/>
+                                <w:i/>
+                                <w:lang w:val="en-US"/>
+                              </w:rPr>
+                            </m:ctrlPr>
+                          </m:naryPr>
+                          <m:sub>
+                            <m:r>
+                              <w:rPr>
+                                <w:rFonts w:ascii="Cambria Math" w:eastAsiaTheme="minorEastAsia" w:hAnsi="Cambria Math"/>
+                                <w:lang w:val="en-US"/>
+                              </w:rPr>
+                              <m:t>k=5</m:t>
+                            </m:r>
+                          </m:sub>
+                          <m:sup>
+                            <m:r>
+                              <w:rPr>
+                                <w:rFonts w:ascii="Cambria Math" w:eastAsiaTheme="minorEastAsia" w:hAnsi="Cambria Math"/>
+                                <w:lang w:val="en-US"/>
+                              </w:rPr>
+                              <m:t>6</m:t>
+                            </m:r>
+                          </m:sup>
+                          <m:e>
+                            <m:sSub>
+                              <m:sSubPr>
+                                <m:ctrlPr>
+                                  <w:rPr>
+                                    <w:rFonts w:ascii="Cambria Math" w:eastAsiaTheme="minorEastAsia" w:hAnsi="Cambria Math"/>
+                                    <w:i/>
+                                    <w:lang w:val="en-US"/>
+                                  </w:rPr>
+                                </m:ctrlPr>
+                              </m:sSubPr>
+                              <m:e>
+                                <m:r>
+                                  <w:rPr>
+                                    <w:rFonts w:ascii="Cambria Math" w:eastAsiaTheme="minorEastAsia" w:hAnsi="Cambria Math"/>
+                                    <w:lang w:val="en-US"/>
+                                  </w:rPr>
+                                  <m:t>w</m:t>
+                                </m:r>
+                              </m:e>
+                              <m:sub>
+                                <m:r>
+                                  <w:rPr>
+                                    <w:rFonts w:ascii="Cambria Math" w:eastAsiaTheme="minorEastAsia" w:hAnsi="Cambria Math"/>
+                                    <w:lang w:val="en-US"/>
+                                  </w:rPr>
+                                  <m:t>k,j</m:t>
+                                </m:r>
+                              </m:sub>
+                            </m:sSub>
+                            <m:r>
+                              <w:rPr>
+                                <w:rFonts w:ascii="Cambria Math" w:eastAsiaTheme="minorEastAsia" w:hAnsi="Cambria Math"/>
+                                <w:lang w:val="en-US"/>
+                              </w:rPr>
+                              <m:t>⋅σ</m:t>
+                            </m:r>
+                            <m:d>
+                              <m:dPr>
+                                <m:ctrlPr>
+                                  <w:rPr>
+                                    <w:rFonts w:ascii="Cambria Math" w:eastAsiaTheme="minorEastAsia" w:hAnsi="Cambria Math"/>
+                                    <w:i/>
+                                    <w:lang w:val="en-US"/>
+                                  </w:rPr>
+                                </m:ctrlPr>
+                              </m:dPr>
+                              <m:e>
+                                <m:nary>
+                                  <m:naryPr>
+                                    <m:chr m:val="∑"/>
+                                    <m:limLoc m:val="undOvr"/>
+                                    <m:ctrlPr>
+                                      <w:rPr>
+                                        <w:rFonts w:ascii="Cambria Math" w:eastAsiaTheme="minorEastAsia" w:hAnsi="Cambria Math"/>
+                                        <w:i/>
+                                        <w:lang w:val="en-US"/>
+                                      </w:rPr>
+                                    </m:ctrlPr>
+                                  </m:naryPr>
+                                  <m:sub>
+                                    <m:r>
+                                      <w:rPr>
+                                        <w:rFonts w:ascii="Cambria Math" w:eastAsiaTheme="minorEastAsia" w:hAnsi="Cambria Math"/>
+                                        <w:lang w:val="en-US"/>
+                                      </w:rPr>
+                                      <m:t>l=1</m:t>
+                                    </m:r>
+                                  </m:sub>
+                                  <m:sup>
+                                    <m:r>
+                                      <w:rPr>
+                                        <w:rFonts w:ascii="Cambria Math" w:eastAsiaTheme="minorEastAsia" w:hAnsi="Cambria Math"/>
+                                        <w:lang w:val="en-US"/>
+                                      </w:rPr>
+                                      <m:t>4</m:t>
+                                    </m:r>
+                                  </m:sup>
+                                  <m:e>
+                                    <m:sSub>
+                                      <m:sSubPr>
+                                        <m:ctrlPr>
+                                          <w:rPr>
+                                            <w:rFonts w:ascii="Cambria Math" w:eastAsiaTheme="minorEastAsia" w:hAnsi="Cambria Math"/>
+                                            <w:i/>
+                                            <w:lang w:val="en-US"/>
+                                          </w:rPr>
+                                        </m:ctrlPr>
+                                      </m:sSubPr>
+                                      <m:e>
+                                        <m:r>
+                                          <w:rPr>
+                                            <w:rFonts w:ascii="Cambria Math" w:eastAsiaTheme="minorEastAsia" w:hAnsi="Cambria Math"/>
+                                            <w:lang w:val="en-US"/>
+                                          </w:rPr>
+                                          <m:t>w</m:t>
+                                        </m:r>
+                                      </m:e>
+                                      <m:sub>
+                                        <m:r>
+                                          <w:rPr>
+                                            <w:rFonts w:ascii="Cambria Math" w:eastAsiaTheme="minorEastAsia" w:hAnsi="Cambria Math"/>
+                                            <w:lang w:val="en-US"/>
+                                          </w:rPr>
+                                          <m:t>l,k</m:t>
+                                        </m:r>
+                                      </m:sub>
+                                    </m:sSub>
+                                    <m:r>
+                                      <w:rPr>
+                                        <w:rFonts w:ascii="Cambria Math" w:eastAsiaTheme="minorEastAsia" w:hAnsi="Cambria Math"/>
+                                        <w:lang w:val="en-US"/>
+                                      </w:rPr>
+                                      <m:t>⋅</m:t>
+                                    </m:r>
+                                    <m:sSub>
+                                      <m:sSubPr>
+                                        <m:ctrlPr>
+                                          <w:rPr>
+                                            <w:rFonts w:ascii="Cambria Math" w:eastAsiaTheme="minorEastAsia" w:hAnsi="Cambria Math"/>
+                                            <w:i/>
+                                            <w:lang w:val="en-US"/>
+                                          </w:rPr>
+                                        </m:ctrlPr>
+                                      </m:sSubPr>
+                                      <m:e>
+                                        <m:r>
+                                          <w:rPr>
+                                            <w:rFonts w:ascii="Cambria Math" w:eastAsiaTheme="minorEastAsia" w:hAnsi="Cambria Math"/>
+                                            <w:lang w:val="en-US"/>
+                                          </w:rPr>
+                                          <m:t>x</m:t>
+                                        </m:r>
+                                      </m:e>
+                                      <m:sub>
+                                        <m:r>
+                                          <w:rPr>
+                                            <w:rFonts w:ascii="Cambria Math" w:eastAsiaTheme="minorEastAsia" w:hAnsi="Cambria Math"/>
+                                            <w:lang w:val="en-US"/>
+                                          </w:rPr>
+                                          <m:t>l</m:t>
+                                        </m:r>
+                                      </m:sub>
+                                    </m:sSub>
+                                  </m:e>
+                                </m:nary>
+                              </m:e>
+                            </m:d>
+                          </m:e>
+                        </m:nary>
+                      </m:e>
+                    </m:d>
+                  </m:e>
+                </m:nary>
+              </m:e>
+            </m:d>
+          </m:e>
+        </m:func>
+        <m:r>
+          <w:rPr>
+            <w:rFonts w:ascii="Cambria Math" w:eastAsiaTheme="minorEastAsia" w:hAnsi="Cambria Math"/>
+            <w:lang w:val="en-US"/>
+          </w:rPr>
+          <m:t xml:space="preserve"> </m:t>
+        </m:r>
+      </m:oMath>
     </w:p>
     <w:sectPr>
       <w:pgSz w:w="12240" w:h="15840"/>
@@ -818,6 +2527,16 @@
       <w:contextualSpacing/>
     </w:pPr>
   </w:style>
+  <w:style w:type="character" w:styleId="PlaceholderText">
+    <w:name w:val="Placeholder Text"/>
+    <w:basedOn w:val="DefaultParagraphFont"/>
+    <w:uiPriority w:val="99"/>
+    <w:semiHidden/>
+    <w:rsid w:val="0091486E"/>
+    <w:rPr>
+      <w:color w:val="808080"/>
+    </w:rPr>
+  </w:style>
 </w:styles>
 </file>
 

</xml_diff>

<commit_message>
added exp to 1c
</commit_message>
<xml_diff>
--- a/ex3/answers.docx
+++ b/ex3/answers.docx
@@ -1319,33 +1319,40 @@
         </w:rPr>
         <w:t>% on the sample.</w:t>
       </w:r>
-    </w:p>
-    <w:p>
-      <w:pPr>
-        <w:pStyle w:val="ListParagraph"/>
-        <w:ind w:left="1440"/>
+      <w:r>
         <w:rPr>
           <w:rFonts w:ascii="Mongolian Baiti" w:hAnsi="Mongolian Baiti" w:cs="Mongolian Baiti"/>
           <w:lang w:val="en-US"/>
         </w:rPr>
-      </w:pPr>
-    </w:p>
-    <w:p>
-      <w:pPr>
-        <w:pStyle w:val="ListParagraph"/>
-        <w:ind w:left="1440"/>
+        <w:t xml:space="preserve"> We calculated it by comparing the true label of a sample to the common label of the cluster of the sample. We knew the true label of a sample by its index in the sample matrix, as we </w:t>
+      </w:r>
+      <w:r>
         <w:rPr>
           <w:rFonts w:ascii="Mongolian Baiti" w:hAnsi="Mongolian Baiti" w:cs="Mongolian Baiti"/>
           <w:lang w:val="en-US"/>
         </w:rPr>
-      </w:pPr>
+        <w:t xml:space="preserve">created the data by </w:t>
+      </w:r>
       <w:r>
         <w:rPr>
           <w:rFonts w:ascii="Mongolian Baiti" w:hAnsi="Mongolian Baiti" w:cs="Mongolian Baiti"/>
-          <w:highlight w:val="yellow"/>
-          <w:lang w:val="en-US"/>
-        </w:rPr>
-        <w:t>TODO explain calculations.</w:t>
+          <w:lang w:val="en-US"/>
+        </w:rPr>
+        <w:t>generat</w:t>
+      </w:r>
+      <w:r>
+        <w:rPr>
+          <w:rFonts w:ascii="Mongolian Baiti" w:hAnsi="Mongolian Baiti" w:cs="Mongolian Baiti"/>
+          <w:lang w:val="en-US"/>
+        </w:rPr>
+        <w:t>ing</w:t>
+      </w:r>
+      <w:r>
+        <w:rPr>
+          <w:rFonts w:ascii="Mongolian Baiti" w:hAnsi="Mongolian Baiti" w:cs="Mongolian Baiti"/>
+          <w:lang w:val="en-US"/>
+        </w:rPr>
+        <w:t xml:space="preserve"> 100 samples from each digit.</w:t>
       </w:r>
     </w:p>
     <w:p>
@@ -2575,28 +2582,6 @@
     </w:p>
     <w:p>
       <w:pPr>
-        <w:pStyle w:val="ListParagraph"/>
-        <w:ind w:firstLine="720"/>
-        <w:rPr>
-          <w:rFonts w:ascii="Mongolian Baiti" w:hAnsi="Mongolian Baiti" w:cs="Mongolian Baiti"/>
-          <w:lang w:val="en-US"/>
-        </w:rPr>
-      </w:pPr>
-    </w:p>
-    <w:p>
-      <w:pPr>
-        <w:pStyle w:val="ListParagraph"/>
-        <w:ind w:firstLine="720"/>
-        <w:rPr>
-          <w:rFonts w:ascii="Mongolian Baiti" w:hAnsi="Mongolian Baiti" w:cs="Mongolian Baiti"/>
-          <w:lang w:val="en-US"/>
-        </w:rPr>
-      </w:pPr>
-    </w:p>
-    <w:p>
-      <w:pPr>
-        <w:pStyle w:val="ListParagraph"/>
-        <w:ind w:firstLine="720"/>
         <w:rPr>
           <w:rFonts w:ascii="Mongolian Baiti" w:hAnsi="Mongolian Baiti" w:cs="Mongolian Baiti"/>
           <w:lang w:val="en-US"/>
@@ -4431,6 +4416,14 @@
       <w:pPr>
         <w:pStyle w:val="ListParagraph"/>
         <w:ind w:left="786"/>
+        <w:rPr>
+          <w:rFonts w:ascii="Mongolian Baiti" w:hAnsi="Mongolian Baiti" w:cs="Mongolian Baiti"/>
+          <w:lang w:val="en-US"/>
+        </w:rPr>
+      </w:pPr>
+    </w:p>
+    <w:p>
+      <w:pPr>
         <w:rPr>
           <w:rFonts w:ascii="Mongolian Baiti" w:hAnsi="Mongolian Baiti" w:cs="Mongolian Baiti"/>
           <w:lang w:val="en-US"/>

</xml_diff>

<commit_message>
explanation of single linkage
</commit_message>
<xml_diff>
--- a/ex3/answers.docx
+++ b/ex3/answers.docx
@@ -330,7 +330,7 @@
                 <w:rFonts w:ascii="Mongolian Baiti" w:hAnsi="Mongolian Baiti" w:cs="Mongolian Baiti"/>
                 <w:lang w:val="en-US"/>
               </w:rPr>
-              <w:t>74</w:t>
+              <w:t>101</w:t>
             </w:r>
           </w:p>
         </w:tc>
@@ -353,7 +353,7 @@
                 <w:rFonts w:ascii="Mongolian Baiti" w:hAnsi="Mongolian Baiti" w:cs="Mongolian Baiti"/>
                 <w:lang w:val="en-US"/>
               </w:rPr>
-              <w:t>3</w:t>
+              <w:t>7</w:t>
             </w:r>
           </w:p>
         </w:tc>
@@ -376,7 +376,7 @@
                 <w:rFonts w:ascii="Mongolian Baiti" w:hAnsi="Mongolian Baiti" w:cs="Mongolian Baiti"/>
                 <w:lang w:val="en-US"/>
               </w:rPr>
-              <w:t>0.53</w:t>
+              <w:t>0.42</w:t>
             </w:r>
           </w:p>
         </w:tc>
@@ -424,7 +424,7 @@
                 <w:rFonts w:ascii="Mongolian Baiti" w:hAnsi="Mongolian Baiti" w:cs="Mongolian Baiti"/>
                 <w:lang w:val="en-US"/>
               </w:rPr>
-              <w:t>130</w:t>
+              <w:t>128</w:t>
             </w:r>
           </w:p>
         </w:tc>
@@ -470,7 +470,7 @@
                 <w:rFonts w:ascii="Mongolian Baiti" w:hAnsi="Mongolian Baiti" w:cs="Mongolian Baiti"/>
                 <w:lang w:val="en-US"/>
               </w:rPr>
-              <w:t>0.45</w:t>
+              <w:t>0.35</w:t>
             </w:r>
           </w:p>
         </w:tc>
@@ -518,7 +518,7 @@
                 <w:rFonts w:ascii="Mongolian Baiti" w:hAnsi="Mongolian Baiti" w:cs="Mongolian Baiti"/>
                 <w:lang w:val="en-US"/>
               </w:rPr>
-              <w:t>103</w:t>
+              <w:t>81</w:t>
             </w:r>
           </w:p>
         </w:tc>
@@ -541,7 +541,7 @@
                 <w:rFonts w:ascii="Mongolian Baiti" w:hAnsi="Mongolian Baiti" w:cs="Mongolian Baiti"/>
                 <w:lang w:val="en-US"/>
               </w:rPr>
-              <w:t>9</w:t>
+              <w:t>0</w:t>
             </w:r>
           </w:p>
         </w:tc>
@@ -564,7 +564,7 @@
                 <w:rFonts w:ascii="Mongolian Baiti" w:hAnsi="Mongolian Baiti" w:cs="Mongolian Baiti"/>
                 <w:lang w:val="en-US"/>
               </w:rPr>
-              <w:t>0.29</w:t>
+              <w:t>0.99</w:t>
             </w:r>
           </w:p>
         </w:tc>
@@ -612,7 +612,7 @@
                 <w:rFonts w:ascii="Mongolian Baiti" w:hAnsi="Mongolian Baiti" w:cs="Mongolian Baiti"/>
                 <w:lang w:val="en-US"/>
               </w:rPr>
-              <w:t>79</w:t>
+              <w:t>81</w:t>
             </w:r>
           </w:p>
         </w:tc>
@@ -635,7 +635,383 @@
                 <w:rFonts w:ascii="Mongolian Baiti" w:hAnsi="Mongolian Baiti" w:cs="Mongolian Baiti"/>
                 <w:lang w:val="en-US"/>
               </w:rPr>
+              <w:t>3</w:t>
+            </w:r>
+          </w:p>
+        </w:tc>
+        <w:tc>
+          <w:tcPr>
+            <w:tcW w:w="1922" w:type="dxa"/>
+          </w:tcPr>
+          <w:p>
+            <w:pPr>
+              <w:pStyle w:val="ListParagraph"/>
+              <w:ind w:left="0"/>
+              <w:jc w:val="center"/>
+              <w:rPr>
+                <w:rFonts w:ascii="Mongolian Baiti" w:hAnsi="Mongolian Baiti" w:cs="Mongolian Baiti"/>
+                <w:lang w:val="en-US"/>
+              </w:rPr>
+            </w:pPr>
+            <w:r>
+              <w:rPr>
+                <w:rFonts w:ascii="Mongolian Baiti" w:hAnsi="Mongolian Baiti" w:cs="Mongolian Baiti"/>
+                <w:lang w:val="en-US"/>
+              </w:rPr>
+              <w:t>0.62</w:t>
+            </w:r>
+          </w:p>
+        </w:tc>
+      </w:tr>
+      <w:tr>
+        <w:tc>
+          <w:tcPr>
+            <w:tcW w:w="2071" w:type="dxa"/>
+          </w:tcPr>
+          <w:p>
+            <w:pPr>
+              <w:pStyle w:val="ListParagraph"/>
+              <w:ind w:left="0"/>
+              <w:jc w:val="center"/>
+              <w:rPr>
+                <w:rFonts w:ascii="Mongolian Baiti" w:hAnsi="Mongolian Baiti" w:cs="Mongolian Baiti"/>
+                <w:lang w:val="en-US"/>
+              </w:rPr>
+            </w:pPr>
+            <w:r>
+              <w:rPr>
+                <w:rFonts w:ascii="Mongolian Baiti" w:hAnsi="Mongolian Baiti" w:cs="Mongolian Baiti"/>
+                <w:lang w:val="en-US"/>
+              </w:rPr>
+              <w:t>4</w:t>
+            </w:r>
+          </w:p>
+        </w:tc>
+        <w:tc>
+          <w:tcPr>
+            <w:tcW w:w="1995" w:type="dxa"/>
+          </w:tcPr>
+          <w:p>
+            <w:pPr>
+              <w:pStyle w:val="ListParagraph"/>
+              <w:ind w:left="0"/>
+              <w:jc w:val="center"/>
+              <w:rPr>
+                <w:rFonts w:ascii="Mongolian Baiti" w:hAnsi="Mongolian Baiti" w:cs="Mongolian Baiti"/>
+                <w:lang w:val="en-US"/>
+              </w:rPr>
+            </w:pPr>
+            <w:r>
+              <w:rPr>
+                <w:rFonts w:ascii="Mongolian Baiti" w:hAnsi="Mongolian Baiti" w:cs="Mongolian Baiti"/>
+                <w:lang w:val="en-US"/>
+              </w:rPr>
+              <w:t>63</w:t>
+            </w:r>
+          </w:p>
+        </w:tc>
+        <w:tc>
+          <w:tcPr>
+            <w:tcW w:w="1922" w:type="dxa"/>
+          </w:tcPr>
+          <w:p>
+            <w:pPr>
+              <w:pStyle w:val="ListParagraph"/>
+              <w:ind w:left="0"/>
+              <w:jc w:val="center"/>
+              <w:rPr>
+                <w:rFonts w:ascii="Mongolian Baiti" w:hAnsi="Mongolian Baiti" w:cs="Mongolian Baiti"/>
+                <w:lang w:val="en-US"/>
+              </w:rPr>
+            </w:pPr>
+            <w:r>
+              <w:rPr>
+                <w:rFonts w:ascii="Mongolian Baiti" w:hAnsi="Mongolian Baiti" w:cs="Mongolian Baiti"/>
+                <w:lang w:val="en-US"/>
+              </w:rPr>
+              <w:t>3</w:t>
+            </w:r>
+          </w:p>
+        </w:tc>
+        <w:tc>
+          <w:tcPr>
+            <w:tcW w:w="1922" w:type="dxa"/>
+          </w:tcPr>
+          <w:p>
+            <w:pPr>
+              <w:pStyle w:val="ListParagraph"/>
+              <w:ind w:left="0"/>
+              <w:jc w:val="center"/>
+              <w:rPr>
+                <w:rFonts w:ascii="Mongolian Baiti" w:hAnsi="Mongolian Baiti" w:cs="Mongolian Baiti"/>
+                <w:lang w:val="en-US"/>
+              </w:rPr>
+            </w:pPr>
+            <w:r>
+              <w:rPr>
+                <w:rFonts w:ascii="Mongolian Baiti" w:hAnsi="Mongolian Baiti" w:cs="Mongolian Baiti"/>
+                <w:lang w:val="en-US"/>
+              </w:rPr>
+              <w:t>0.41</w:t>
+            </w:r>
+          </w:p>
+        </w:tc>
+      </w:tr>
+      <w:tr>
+        <w:tc>
+          <w:tcPr>
+            <w:tcW w:w="2071" w:type="dxa"/>
+          </w:tcPr>
+          <w:p>
+            <w:pPr>
+              <w:pStyle w:val="ListParagraph"/>
+              <w:ind w:left="0"/>
+              <w:jc w:val="center"/>
+              <w:rPr>
+                <w:rFonts w:ascii="Mongolian Baiti" w:hAnsi="Mongolian Baiti" w:cs="Mongolian Baiti"/>
+                <w:lang w:val="en-US"/>
+              </w:rPr>
+            </w:pPr>
+            <w:r>
+              <w:rPr>
+                <w:rFonts w:ascii="Mongolian Baiti" w:hAnsi="Mongolian Baiti" w:cs="Mongolian Baiti"/>
+                <w:lang w:val="en-US"/>
+              </w:rPr>
+              <w:t>5</w:t>
+            </w:r>
+          </w:p>
+        </w:tc>
+        <w:tc>
+          <w:tcPr>
+            <w:tcW w:w="1995" w:type="dxa"/>
+          </w:tcPr>
+          <w:p>
+            <w:pPr>
+              <w:pStyle w:val="ListParagraph"/>
+              <w:ind w:left="0"/>
+              <w:jc w:val="center"/>
+              <w:rPr>
+                <w:rFonts w:ascii="Mongolian Baiti" w:hAnsi="Mongolian Baiti" w:cs="Mongolian Baiti"/>
+                <w:lang w:val="en-US"/>
+              </w:rPr>
+            </w:pPr>
+            <w:r>
+              <w:rPr>
+                <w:rFonts w:ascii="Mongolian Baiti" w:hAnsi="Mongolian Baiti" w:cs="Mongolian Baiti"/>
+                <w:lang w:val="en-US"/>
+              </w:rPr>
+              <w:t>147</w:t>
+            </w:r>
+          </w:p>
+        </w:tc>
+        <w:tc>
+          <w:tcPr>
+            <w:tcW w:w="1922" w:type="dxa"/>
+          </w:tcPr>
+          <w:p>
+            <w:pPr>
+              <w:pStyle w:val="ListParagraph"/>
+              <w:ind w:left="0"/>
+              <w:jc w:val="center"/>
+              <w:rPr>
+                <w:rFonts w:ascii="Mongolian Baiti" w:hAnsi="Mongolian Baiti" w:cs="Mongolian Baiti"/>
+                <w:lang w:val="en-US"/>
+              </w:rPr>
+            </w:pPr>
+            <w:r>
+              <w:rPr>
+                <w:rFonts w:ascii="Mongolian Baiti" w:hAnsi="Mongolian Baiti" w:cs="Mongolian Baiti"/>
+                <w:lang w:val="en-US"/>
+              </w:rPr>
+              <w:t>1</w:t>
+            </w:r>
+          </w:p>
+        </w:tc>
+        <w:tc>
+          <w:tcPr>
+            <w:tcW w:w="1922" w:type="dxa"/>
+          </w:tcPr>
+          <w:p>
+            <w:pPr>
+              <w:pStyle w:val="ListParagraph"/>
+              <w:ind w:left="0"/>
+              <w:jc w:val="center"/>
+              <w:rPr>
+                <w:rFonts w:ascii="Mongolian Baiti" w:hAnsi="Mongolian Baiti" w:cs="Mongolian Baiti"/>
+                <w:lang w:val="en-US"/>
+              </w:rPr>
+            </w:pPr>
+            <w:r>
+              <w:rPr>
+                <w:rFonts w:ascii="Mongolian Baiti" w:hAnsi="Mongolian Baiti" w:cs="Mongolian Baiti"/>
+                <w:lang w:val="en-US"/>
+              </w:rPr>
+              <w:t>0.65</w:t>
+            </w:r>
+          </w:p>
+        </w:tc>
+      </w:tr>
+      <w:tr>
+        <w:tc>
+          <w:tcPr>
+            <w:tcW w:w="2071" w:type="dxa"/>
+          </w:tcPr>
+          <w:p>
+            <w:pPr>
+              <w:pStyle w:val="ListParagraph"/>
+              <w:ind w:left="0"/>
+              <w:jc w:val="center"/>
+              <w:rPr>
+                <w:rFonts w:ascii="Mongolian Baiti" w:hAnsi="Mongolian Baiti" w:cs="Mongolian Baiti"/>
+                <w:lang w:val="en-US"/>
+              </w:rPr>
+            </w:pPr>
+            <w:r>
+              <w:rPr>
+                <w:rFonts w:ascii="Mongolian Baiti" w:hAnsi="Mongolian Baiti" w:cs="Mongolian Baiti"/>
+                <w:lang w:val="en-US"/>
+              </w:rPr>
+              <w:t>6</w:t>
+            </w:r>
+          </w:p>
+        </w:tc>
+        <w:tc>
+          <w:tcPr>
+            <w:tcW w:w="1995" w:type="dxa"/>
+          </w:tcPr>
+          <w:p>
+            <w:pPr>
+              <w:pStyle w:val="ListParagraph"/>
+              <w:ind w:left="0"/>
+              <w:jc w:val="center"/>
+              <w:rPr>
+                <w:rFonts w:ascii="Mongolian Baiti" w:hAnsi="Mongolian Baiti" w:cs="Mongolian Baiti"/>
+                <w:lang w:val="en-US"/>
+              </w:rPr>
+            </w:pPr>
+            <w:r>
+              <w:rPr>
+                <w:rFonts w:ascii="Mongolian Baiti" w:hAnsi="Mongolian Baiti" w:cs="Mongolian Baiti"/>
+                <w:lang w:val="en-US"/>
+              </w:rPr>
+              <w:t>101</w:t>
+            </w:r>
+          </w:p>
+        </w:tc>
+        <w:tc>
+          <w:tcPr>
+            <w:tcW w:w="1922" w:type="dxa"/>
+          </w:tcPr>
+          <w:p>
+            <w:pPr>
+              <w:pStyle w:val="ListParagraph"/>
+              <w:ind w:left="0"/>
+              <w:jc w:val="center"/>
+              <w:rPr>
+                <w:rFonts w:ascii="Mongolian Baiti" w:hAnsi="Mongolian Baiti" w:cs="Mongolian Baiti"/>
+                <w:lang w:val="en-US"/>
+              </w:rPr>
+            </w:pPr>
+            <w:r>
+              <w:rPr>
+                <w:rFonts w:ascii="Mongolian Baiti" w:hAnsi="Mongolian Baiti" w:cs="Mongolian Baiti"/>
+                <w:lang w:val="en-US"/>
+              </w:rPr>
               <w:t>2</w:t>
+            </w:r>
+          </w:p>
+        </w:tc>
+        <w:tc>
+          <w:tcPr>
+            <w:tcW w:w="1922" w:type="dxa"/>
+          </w:tcPr>
+          <w:p>
+            <w:pPr>
+              <w:pStyle w:val="ListParagraph"/>
+              <w:ind w:left="0"/>
+              <w:jc w:val="center"/>
+              <w:rPr>
+                <w:rFonts w:ascii="Mongolian Baiti" w:hAnsi="Mongolian Baiti" w:cs="Mongolian Baiti"/>
+                <w:lang w:val="en-US"/>
+              </w:rPr>
+            </w:pPr>
+            <w:r>
+              <w:rPr>
+                <w:rFonts w:ascii="Mongolian Baiti" w:hAnsi="Mongolian Baiti" w:cs="Mongolian Baiti"/>
+                <w:lang w:val="en-US"/>
+              </w:rPr>
+              <w:t>0.60</w:t>
+            </w:r>
+          </w:p>
+        </w:tc>
+      </w:tr>
+      <w:tr>
+        <w:tc>
+          <w:tcPr>
+            <w:tcW w:w="2071" w:type="dxa"/>
+          </w:tcPr>
+          <w:p>
+            <w:pPr>
+              <w:pStyle w:val="ListParagraph"/>
+              <w:ind w:left="0"/>
+              <w:jc w:val="center"/>
+              <w:rPr>
+                <w:rFonts w:ascii="Mongolian Baiti" w:hAnsi="Mongolian Baiti" w:cs="Mongolian Baiti"/>
+                <w:lang w:val="en-US"/>
+              </w:rPr>
+            </w:pPr>
+            <w:r>
+              <w:rPr>
+                <w:rFonts w:ascii="Mongolian Baiti" w:hAnsi="Mongolian Baiti" w:cs="Mongolian Baiti"/>
+                <w:lang w:val="en-US"/>
+              </w:rPr>
+              <w:t>7</w:t>
+            </w:r>
+          </w:p>
+        </w:tc>
+        <w:tc>
+          <w:tcPr>
+            <w:tcW w:w="1995" w:type="dxa"/>
+          </w:tcPr>
+          <w:p>
+            <w:pPr>
+              <w:pStyle w:val="ListParagraph"/>
+              <w:ind w:left="0"/>
+              <w:jc w:val="center"/>
+              <w:rPr>
+                <w:rFonts w:ascii="Mongolian Baiti" w:hAnsi="Mongolian Baiti" w:cs="Mongolian Baiti"/>
+                <w:lang w:val="en-US"/>
+              </w:rPr>
+            </w:pPr>
+            <w:r>
+              <w:rPr>
+                <w:rFonts w:ascii="Mongolian Baiti" w:hAnsi="Mongolian Baiti" w:cs="Mongolian Baiti"/>
+                <w:lang w:val="en-US"/>
+              </w:rPr>
+              <w:t>75</w:t>
+            </w:r>
+          </w:p>
+        </w:tc>
+        <w:tc>
+          <w:tcPr>
+            <w:tcW w:w="1922" w:type="dxa"/>
+          </w:tcPr>
+          <w:p>
+            <w:pPr>
+              <w:pStyle w:val="ListParagraph"/>
+              <w:ind w:left="0"/>
+              <w:jc w:val="center"/>
+              <w:rPr>
+                <w:rFonts w:ascii="Mongolian Baiti" w:hAnsi="Mongolian Baiti" w:cs="Mongolian Baiti"/>
+                <w:lang w:val="en-US"/>
+              </w:rPr>
+            </w:pPr>
+            <w:r>
+              <w:rPr>
+                <w:rFonts w:ascii="Mongolian Baiti" w:hAnsi="Mongolian Baiti" w:cs="Mongolian Baiti"/>
+                <w:lang w:val="en-US"/>
+              </w:rPr>
+              <w:t>4</w:t>
             </w:r>
           </w:p>
         </w:tc>
@@ -683,7 +1059,7 @@
                 <w:rFonts w:ascii="Mongolian Baiti" w:hAnsi="Mongolian Baiti" w:cs="Mongolian Baiti"/>
                 <w:lang w:val="en-US"/>
               </w:rPr>
-              <w:t>4</w:t>
+              <w:t>8</w:t>
             </w:r>
           </w:p>
         </w:tc>
@@ -706,7 +1082,7 @@
                 <w:rFonts w:ascii="Mongolian Baiti" w:hAnsi="Mongolian Baiti" w:cs="Mongolian Baiti"/>
                 <w:lang w:val="en-US"/>
               </w:rPr>
-              <w:t>117</w:t>
+              <w:t>100</w:t>
             </w:r>
           </w:p>
         </w:tc>
@@ -752,7 +1128,7 @@
                 <w:rFonts w:ascii="Mongolian Baiti" w:hAnsi="Mongolian Baiti" w:cs="Mongolian Baiti"/>
                 <w:lang w:val="en-US"/>
               </w:rPr>
-              <w:t>0.29</w:t>
+              <w:t>0.52</w:t>
             </w:r>
           </w:p>
         </w:tc>
@@ -777,382 +1153,6 @@
                 <w:rFonts w:ascii="Mongolian Baiti" w:hAnsi="Mongolian Baiti" w:cs="Mongolian Baiti"/>
                 <w:lang w:val="en-US"/>
               </w:rPr>
-              <w:t>5</w:t>
-            </w:r>
-          </w:p>
-        </w:tc>
-        <w:tc>
-          <w:tcPr>
-            <w:tcW w:w="1995" w:type="dxa"/>
-          </w:tcPr>
-          <w:p>
-            <w:pPr>
-              <w:pStyle w:val="ListParagraph"/>
-              <w:ind w:left="0"/>
-              <w:jc w:val="center"/>
-              <w:rPr>
-                <w:rFonts w:ascii="Mongolian Baiti" w:hAnsi="Mongolian Baiti" w:cs="Mongolian Baiti"/>
-                <w:lang w:val="en-US"/>
-              </w:rPr>
-            </w:pPr>
-            <w:r>
-              <w:rPr>
-                <w:rFonts w:ascii="Mongolian Baiti" w:hAnsi="Mongolian Baiti" w:cs="Mongolian Baiti"/>
-                <w:lang w:val="en-US"/>
-              </w:rPr>
-              <w:t>108</w:t>
-            </w:r>
-          </w:p>
-        </w:tc>
-        <w:tc>
-          <w:tcPr>
-            <w:tcW w:w="1922" w:type="dxa"/>
-          </w:tcPr>
-          <w:p>
-            <w:pPr>
-              <w:pStyle w:val="ListParagraph"/>
-              <w:ind w:left="0"/>
-              <w:jc w:val="center"/>
-              <w:rPr>
-                <w:rFonts w:ascii="Mongolian Baiti" w:hAnsi="Mongolian Baiti" w:cs="Mongolian Baiti"/>
-                <w:lang w:val="en-US"/>
-              </w:rPr>
-            </w:pPr>
-            <w:r>
-              <w:rPr>
-                <w:rFonts w:ascii="Mongolian Baiti" w:hAnsi="Mongolian Baiti" w:cs="Mongolian Baiti"/>
-                <w:lang w:val="en-US"/>
-              </w:rPr>
-              <w:t>1</w:t>
-            </w:r>
-          </w:p>
-        </w:tc>
-        <w:tc>
-          <w:tcPr>
-            <w:tcW w:w="1922" w:type="dxa"/>
-          </w:tcPr>
-          <w:p>
-            <w:pPr>
-              <w:pStyle w:val="ListParagraph"/>
-              <w:ind w:left="0"/>
-              <w:jc w:val="center"/>
-              <w:rPr>
-                <w:rFonts w:ascii="Mongolian Baiti" w:hAnsi="Mongolian Baiti" w:cs="Mongolian Baiti"/>
-                <w:lang w:val="en-US"/>
-              </w:rPr>
-            </w:pPr>
-            <w:r>
-              <w:rPr>
-                <w:rFonts w:ascii="Mongolian Baiti" w:hAnsi="Mongolian Baiti" w:cs="Mongolian Baiti"/>
-                <w:lang w:val="en-US"/>
-              </w:rPr>
-              <w:t>0.46</w:t>
-            </w:r>
-          </w:p>
-        </w:tc>
-      </w:tr>
-      <w:tr>
-        <w:tc>
-          <w:tcPr>
-            <w:tcW w:w="2071" w:type="dxa"/>
-          </w:tcPr>
-          <w:p>
-            <w:pPr>
-              <w:pStyle w:val="ListParagraph"/>
-              <w:ind w:left="0"/>
-              <w:jc w:val="center"/>
-              <w:rPr>
-                <w:rFonts w:ascii="Mongolian Baiti" w:hAnsi="Mongolian Baiti" w:cs="Mongolian Baiti"/>
-                <w:lang w:val="en-US"/>
-              </w:rPr>
-            </w:pPr>
-            <w:r>
-              <w:rPr>
-                <w:rFonts w:ascii="Mongolian Baiti" w:hAnsi="Mongolian Baiti" w:cs="Mongolian Baiti"/>
-                <w:lang w:val="en-US"/>
-              </w:rPr>
-              <w:t>6</w:t>
-            </w:r>
-          </w:p>
-        </w:tc>
-        <w:tc>
-          <w:tcPr>
-            <w:tcW w:w="1995" w:type="dxa"/>
-          </w:tcPr>
-          <w:p>
-            <w:pPr>
-              <w:pStyle w:val="ListParagraph"/>
-              <w:ind w:left="0"/>
-              <w:jc w:val="center"/>
-              <w:rPr>
-                <w:rFonts w:ascii="Mongolian Baiti" w:hAnsi="Mongolian Baiti" w:cs="Mongolian Baiti"/>
-                <w:lang w:val="en-US"/>
-              </w:rPr>
-            </w:pPr>
-            <w:r>
-              <w:rPr>
-                <w:rFonts w:ascii="Mongolian Baiti" w:hAnsi="Mongolian Baiti" w:cs="Mongolian Baiti"/>
-                <w:lang w:val="en-US"/>
-              </w:rPr>
-              <w:t>100</w:t>
-            </w:r>
-          </w:p>
-        </w:tc>
-        <w:tc>
-          <w:tcPr>
-            <w:tcW w:w="1922" w:type="dxa"/>
-          </w:tcPr>
-          <w:p>
-            <w:pPr>
-              <w:pStyle w:val="ListParagraph"/>
-              <w:ind w:left="0"/>
-              <w:jc w:val="center"/>
-              <w:rPr>
-                <w:rFonts w:ascii="Mongolian Baiti" w:hAnsi="Mongolian Baiti" w:cs="Mongolian Baiti"/>
-                <w:lang w:val="en-US"/>
-              </w:rPr>
-            </w:pPr>
-            <w:r>
-              <w:rPr>
-                <w:rFonts w:ascii="Mongolian Baiti" w:hAnsi="Mongolian Baiti" w:cs="Mongolian Baiti"/>
-                <w:lang w:val="en-US"/>
-              </w:rPr>
-              <w:t>3</w:t>
-            </w:r>
-          </w:p>
-        </w:tc>
-        <w:tc>
-          <w:tcPr>
-            <w:tcW w:w="1922" w:type="dxa"/>
-          </w:tcPr>
-          <w:p>
-            <w:pPr>
-              <w:pStyle w:val="ListParagraph"/>
-              <w:ind w:left="0"/>
-              <w:jc w:val="center"/>
-              <w:rPr>
-                <w:rFonts w:ascii="Mongolian Baiti" w:hAnsi="Mongolian Baiti" w:cs="Mongolian Baiti"/>
-                <w:lang w:val="en-US"/>
-              </w:rPr>
-            </w:pPr>
-            <w:r>
-              <w:rPr>
-                <w:rFonts w:ascii="Mongolian Baiti" w:hAnsi="Mongolian Baiti" w:cs="Mongolian Baiti"/>
-                <w:lang w:val="en-US"/>
-              </w:rPr>
-              <w:t>0.4</w:t>
-            </w:r>
-          </w:p>
-        </w:tc>
-      </w:tr>
-      <w:tr>
-        <w:tc>
-          <w:tcPr>
-            <w:tcW w:w="2071" w:type="dxa"/>
-          </w:tcPr>
-          <w:p>
-            <w:pPr>
-              <w:pStyle w:val="ListParagraph"/>
-              <w:ind w:left="0"/>
-              <w:jc w:val="center"/>
-              <w:rPr>
-                <w:rFonts w:ascii="Mongolian Baiti" w:hAnsi="Mongolian Baiti" w:cs="Mongolian Baiti"/>
-                <w:lang w:val="en-US"/>
-              </w:rPr>
-            </w:pPr>
-            <w:r>
-              <w:rPr>
-                <w:rFonts w:ascii="Mongolian Baiti" w:hAnsi="Mongolian Baiti" w:cs="Mongolian Baiti"/>
-                <w:lang w:val="en-US"/>
-              </w:rPr>
-              <w:t>7</w:t>
-            </w:r>
-          </w:p>
-        </w:tc>
-        <w:tc>
-          <w:tcPr>
-            <w:tcW w:w="1995" w:type="dxa"/>
-          </w:tcPr>
-          <w:p>
-            <w:pPr>
-              <w:pStyle w:val="ListParagraph"/>
-              <w:ind w:left="0"/>
-              <w:jc w:val="center"/>
-              <w:rPr>
-                <w:rFonts w:ascii="Mongolian Baiti" w:hAnsi="Mongolian Baiti" w:cs="Mongolian Baiti"/>
-                <w:lang w:val="en-US"/>
-              </w:rPr>
-            </w:pPr>
-            <w:r>
-              <w:rPr>
-                <w:rFonts w:ascii="Mongolian Baiti" w:hAnsi="Mongolian Baiti" w:cs="Mongolian Baiti"/>
-                <w:lang w:val="en-US"/>
-              </w:rPr>
-              <w:t>77</w:t>
-            </w:r>
-          </w:p>
-        </w:tc>
-        <w:tc>
-          <w:tcPr>
-            <w:tcW w:w="1922" w:type="dxa"/>
-          </w:tcPr>
-          <w:p>
-            <w:pPr>
-              <w:pStyle w:val="ListParagraph"/>
-              <w:ind w:left="0"/>
-              <w:jc w:val="center"/>
-              <w:rPr>
-                <w:rFonts w:ascii="Mongolian Baiti" w:hAnsi="Mongolian Baiti" w:cs="Mongolian Baiti"/>
-                <w:lang w:val="en-US"/>
-              </w:rPr>
-            </w:pPr>
-            <w:r>
-              <w:rPr>
-                <w:rFonts w:ascii="Mongolian Baiti" w:hAnsi="Mongolian Baiti" w:cs="Mongolian Baiti"/>
-                <w:lang w:val="en-US"/>
-              </w:rPr>
-              <w:t>4</w:t>
-            </w:r>
-          </w:p>
-        </w:tc>
-        <w:tc>
-          <w:tcPr>
-            <w:tcW w:w="1922" w:type="dxa"/>
-          </w:tcPr>
-          <w:p>
-            <w:pPr>
-              <w:pStyle w:val="ListParagraph"/>
-              <w:ind w:left="0"/>
-              <w:jc w:val="center"/>
-              <w:rPr>
-                <w:rFonts w:ascii="Mongolian Baiti" w:hAnsi="Mongolian Baiti" w:cs="Mongolian Baiti"/>
-                <w:lang w:val="en-US"/>
-              </w:rPr>
-            </w:pPr>
-            <w:r>
-              <w:rPr>
-                <w:rFonts w:ascii="Mongolian Baiti" w:hAnsi="Mongolian Baiti" w:cs="Mongolian Baiti"/>
-                <w:lang w:val="en-US"/>
-              </w:rPr>
-              <w:t>0.49</w:t>
-            </w:r>
-          </w:p>
-        </w:tc>
-      </w:tr>
-      <w:tr>
-        <w:tc>
-          <w:tcPr>
-            <w:tcW w:w="2071" w:type="dxa"/>
-          </w:tcPr>
-          <w:p>
-            <w:pPr>
-              <w:pStyle w:val="ListParagraph"/>
-              <w:ind w:left="0"/>
-              <w:jc w:val="center"/>
-              <w:rPr>
-                <w:rFonts w:ascii="Mongolian Baiti" w:hAnsi="Mongolian Baiti" w:cs="Mongolian Baiti"/>
-                <w:lang w:val="en-US"/>
-              </w:rPr>
-            </w:pPr>
-            <w:r>
-              <w:rPr>
-                <w:rFonts w:ascii="Mongolian Baiti" w:hAnsi="Mongolian Baiti" w:cs="Mongolian Baiti"/>
-                <w:lang w:val="en-US"/>
-              </w:rPr>
-              <w:t>8</w:t>
-            </w:r>
-          </w:p>
-        </w:tc>
-        <w:tc>
-          <w:tcPr>
-            <w:tcW w:w="1995" w:type="dxa"/>
-          </w:tcPr>
-          <w:p>
-            <w:pPr>
-              <w:pStyle w:val="ListParagraph"/>
-              <w:ind w:left="0"/>
-              <w:jc w:val="center"/>
-              <w:rPr>
-                <w:rFonts w:ascii="Mongolian Baiti" w:hAnsi="Mongolian Baiti" w:cs="Mongolian Baiti"/>
-                <w:lang w:val="en-US"/>
-              </w:rPr>
-            </w:pPr>
-            <w:r>
-              <w:rPr>
-                <w:rFonts w:ascii="Mongolian Baiti" w:hAnsi="Mongolian Baiti" w:cs="Mongolian Baiti"/>
-                <w:lang w:val="en-US"/>
-              </w:rPr>
-              <w:t>138</w:t>
-            </w:r>
-          </w:p>
-        </w:tc>
-        <w:tc>
-          <w:tcPr>
-            <w:tcW w:w="1922" w:type="dxa"/>
-          </w:tcPr>
-          <w:p>
-            <w:pPr>
-              <w:pStyle w:val="ListParagraph"/>
-              <w:ind w:left="0"/>
-              <w:jc w:val="center"/>
-              <w:rPr>
-                <w:rFonts w:ascii="Mongolian Baiti" w:hAnsi="Mongolian Baiti" w:cs="Mongolian Baiti"/>
-                <w:lang w:val="en-US"/>
-              </w:rPr>
-            </w:pPr>
-            <w:r>
-              <w:rPr>
-                <w:rFonts w:ascii="Mongolian Baiti" w:hAnsi="Mongolian Baiti" w:cs="Mongolian Baiti"/>
-                <w:lang w:val="en-US"/>
-              </w:rPr>
-              <w:t>1</w:t>
-            </w:r>
-          </w:p>
-        </w:tc>
-        <w:tc>
-          <w:tcPr>
-            <w:tcW w:w="1922" w:type="dxa"/>
-          </w:tcPr>
-          <w:p>
-            <w:pPr>
-              <w:pStyle w:val="ListParagraph"/>
-              <w:ind w:left="0"/>
-              <w:jc w:val="center"/>
-              <w:rPr>
-                <w:rFonts w:ascii="Mongolian Baiti" w:hAnsi="Mongolian Baiti" w:cs="Mongolian Baiti"/>
-                <w:lang w:val="en-US"/>
-              </w:rPr>
-            </w:pPr>
-            <w:r>
-              <w:rPr>
-                <w:rFonts w:ascii="Mongolian Baiti" w:hAnsi="Mongolian Baiti" w:cs="Mongolian Baiti"/>
-                <w:lang w:val="en-US"/>
-              </w:rPr>
-              <w:t>0.36</w:t>
-            </w:r>
-          </w:p>
-        </w:tc>
-      </w:tr>
-      <w:tr>
-        <w:tc>
-          <w:tcPr>
-            <w:tcW w:w="2071" w:type="dxa"/>
-          </w:tcPr>
-          <w:p>
-            <w:pPr>
-              <w:pStyle w:val="ListParagraph"/>
-              <w:ind w:left="0"/>
-              <w:jc w:val="center"/>
-              <w:rPr>
-                <w:rFonts w:ascii="Mongolian Baiti" w:hAnsi="Mongolian Baiti" w:cs="Mongolian Baiti"/>
-                <w:lang w:val="en-US"/>
-              </w:rPr>
-            </w:pPr>
-            <w:r>
-              <w:rPr>
-                <w:rFonts w:ascii="Mongolian Baiti" w:hAnsi="Mongolian Baiti" w:cs="Mongolian Baiti"/>
-                <w:lang w:val="en-US"/>
-              </w:rPr>
               <w:t>9</w:t>
             </w:r>
           </w:p>
@@ -1176,7 +1176,7 @@
                 <w:rFonts w:ascii="Mongolian Baiti" w:hAnsi="Mongolian Baiti" w:cs="Mongolian Baiti"/>
                 <w:lang w:val="en-US"/>
               </w:rPr>
-              <w:t>74</w:t>
+              <w:t>115</w:t>
             </w:r>
           </w:p>
         </w:tc>
@@ -1199,7 +1199,7 @@
                 <w:rFonts w:ascii="Mongolian Baiti" w:hAnsi="Mongolian Baiti" w:cs="Mongolian Baiti"/>
                 <w:lang w:val="en-US"/>
               </w:rPr>
-              <w:t>0</w:t>
+              <w:t>8</w:t>
             </w:r>
           </w:p>
         </w:tc>
@@ -1222,7 +1222,7 @@
                 <w:rFonts w:ascii="Mongolian Baiti" w:hAnsi="Mongolian Baiti" w:cs="Mongolian Baiti"/>
                 <w:lang w:val="en-US"/>
               </w:rPr>
-              <w:t>0.93</w:t>
+              <w:t>0.54</w:t>
             </w:r>
           </w:p>
         </w:tc>
@@ -1273,7 +1273,21 @@
           <w:rFonts w:ascii="Mongolian Baiti" w:hAnsi="Mongolian Baiti" w:cs="Mongolian Baiti"/>
           <w:lang w:val="en-US"/>
         </w:rPr>
-        <w:t xml:space="preserve"> 460 out of 1000</w:t>
+        <w:t xml:space="preserve"> </w:t>
+      </w:r>
+      <w:r>
+        <w:rPr>
+          <w:rFonts w:ascii="Mongolian Baiti" w:hAnsi="Mongolian Baiti" w:cs="Mongolian Baiti"/>
+          <w:lang w:val="en-US"/>
+        </w:rPr>
+        <w:t>568</w:t>
+      </w:r>
+      <w:r>
+        <w:rPr>
+          <w:rFonts w:ascii="Mongolian Baiti" w:hAnsi="Mongolian Baiti" w:cs="Mongolian Baiti"/>
+          <w:lang w:val="en-US"/>
+        </w:rPr>
+        <w:t xml:space="preserve"> out of 1000</w:t>
       </w:r>
       <w:r>
         <w:rPr>
@@ -1310,7 +1324,14 @@
           <w:rFonts w:ascii="Mongolian Baiti" w:hAnsi="Mongolian Baiti" w:cs="Mongolian Baiti"/>
           <w:lang w:val="en-US"/>
         </w:rPr>
-        <w:t>error of 54</w:t>
+        <w:t xml:space="preserve">error of </w:t>
+      </w:r>
+      <w:r>
+        <w:rPr>
+          <w:rFonts w:ascii="Mongolian Baiti" w:hAnsi="Mongolian Baiti" w:cs="Mongolian Baiti"/>
+          <w:lang w:val="en-US"/>
+        </w:rPr>
+        <w:t>43</w:t>
       </w:r>
       <w:r>
         <w:rPr>
@@ -2502,7 +2523,21 @@
           <w:rFonts w:ascii="Mongolian Baiti" w:hAnsi="Mongolian Baiti" w:cs="Mongolian Baiti"/>
           <w:lang w:val="en-US"/>
         </w:rPr>
-        <w:t xml:space="preserve">The algorithm classified correctly 39 out of 1000 samples </w:t>
+        <w:t xml:space="preserve">The algorithm classified correctly 39 out of </w:t>
+      </w:r>
+      <w:r>
+        <w:rPr>
+          <w:rFonts w:ascii="Mongolian Baiti" w:hAnsi="Mongolian Baiti" w:cs="Mongolian Baiti"/>
+          <w:lang w:val="en-US"/>
+        </w:rPr>
+        <w:t>300</w:t>
+      </w:r>
+      <w:r>
+        <w:rPr>
+          <w:rFonts w:ascii="Mongolian Baiti" w:hAnsi="Mongolian Baiti" w:cs="Mongolian Baiti"/>
+          <w:lang w:val="en-US"/>
+        </w:rPr>
+        <w:t xml:space="preserve"> samples </w:t>
       </w:r>
       <m:oMath>
         <m:r>
@@ -2819,7 +2854,7 @@
                 <w:rFonts w:ascii="Mongolian Baiti" w:hAnsi="Mongolian Baiti" w:cs="Mongolian Baiti"/>
                 <w:lang w:val="en-US"/>
               </w:rPr>
-              <w:t>228</w:t>
+              <w:t>192</w:t>
             </w:r>
           </w:p>
         </w:tc>
@@ -2843,6 +2878,100 @@
                 <w:lang w:val="en-US"/>
               </w:rPr>
               <w:t>3</w:t>
+            </w:r>
+          </w:p>
+        </w:tc>
+        <w:tc>
+          <w:tcPr>
+            <w:tcW w:w="1922" w:type="dxa"/>
+          </w:tcPr>
+          <w:p>
+            <w:pPr>
+              <w:pStyle w:val="ListParagraph"/>
+              <w:ind w:left="0"/>
+              <w:jc w:val="center"/>
+              <w:rPr>
+                <w:rFonts w:ascii="Mongolian Baiti" w:hAnsi="Mongolian Baiti" w:cs="Mongolian Baiti"/>
+                <w:lang w:val="en-US"/>
+              </w:rPr>
+            </w:pPr>
+            <w:r>
+              <w:rPr>
+                <w:rFonts w:ascii="Mongolian Baiti" w:hAnsi="Mongolian Baiti" w:cs="Mongolian Baiti"/>
+                <w:lang w:val="en-US"/>
+              </w:rPr>
+              <w:t>0.39</w:t>
+            </w:r>
+          </w:p>
+        </w:tc>
+      </w:tr>
+      <w:tr>
+        <w:tc>
+          <w:tcPr>
+            <w:tcW w:w="2071" w:type="dxa"/>
+          </w:tcPr>
+          <w:p>
+            <w:pPr>
+              <w:pStyle w:val="ListParagraph"/>
+              <w:ind w:left="0"/>
+              <w:jc w:val="center"/>
+              <w:rPr>
+                <w:rFonts w:ascii="Mongolian Baiti" w:hAnsi="Mongolian Baiti" w:cs="Mongolian Baiti"/>
+                <w:lang w:val="en-US"/>
+              </w:rPr>
+            </w:pPr>
+            <w:r>
+              <w:rPr>
+                <w:rFonts w:ascii="Mongolian Baiti" w:hAnsi="Mongolian Baiti" w:cs="Mongolian Baiti"/>
+                <w:lang w:val="en-US"/>
+              </w:rPr>
+              <w:t>1</w:t>
+            </w:r>
+          </w:p>
+        </w:tc>
+        <w:tc>
+          <w:tcPr>
+            <w:tcW w:w="1995" w:type="dxa"/>
+          </w:tcPr>
+          <w:p>
+            <w:pPr>
+              <w:pStyle w:val="ListParagraph"/>
+              <w:ind w:left="0"/>
+              <w:jc w:val="center"/>
+              <w:rPr>
+                <w:rFonts w:ascii="Mongolian Baiti" w:hAnsi="Mongolian Baiti" w:cs="Mongolian Baiti"/>
+                <w:lang w:val="en-US"/>
+              </w:rPr>
+            </w:pPr>
+            <w:r>
+              <w:rPr>
+                <w:rFonts w:ascii="Mongolian Baiti" w:hAnsi="Mongolian Baiti" w:cs="Mongolian Baiti"/>
+                <w:lang w:val="en-US"/>
+              </w:rPr>
+              <w:t>182</w:t>
+            </w:r>
+          </w:p>
+        </w:tc>
+        <w:tc>
+          <w:tcPr>
+            <w:tcW w:w="1922" w:type="dxa"/>
+          </w:tcPr>
+          <w:p>
+            <w:pPr>
+              <w:pStyle w:val="ListParagraph"/>
+              <w:ind w:left="0"/>
+              <w:jc w:val="center"/>
+              <w:rPr>
+                <w:rFonts w:ascii="Mongolian Baiti" w:hAnsi="Mongolian Baiti" w:cs="Mongolian Baiti"/>
+                <w:lang w:val="en-US"/>
+              </w:rPr>
+            </w:pPr>
+            <w:r>
+              <w:rPr>
+                <w:rFonts w:ascii="Mongolian Baiti" w:hAnsi="Mongolian Baiti" w:cs="Mongolian Baiti"/>
+                <w:lang w:val="en-US"/>
+              </w:rPr>
+              <w:t>7</w:t>
             </w:r>
           </w:p>
         </w:tc>
@@ -2890,7 +3019,7 @@
                 <w:rFonts w:ascii="Mongolian Baiti" w:hAnsi="Mongolian Baiti" w:cs="Mongolian Baiti"/>
                 <w:lang w:val="en-US"/>
               </w:rPr>
-              <w:t>1</w:t>
+              <w:t>2</w:t>
             </w:r>
           </w:p>
         </w:tc>
@@ -2913,7 +3042,7 @@
                 <w:rFonts w:ascii="Mongolian Baiti" w:hAnsi="Mongolian Baiti" w:cs="Mongolian Baiti"/>
                 <w:lang w:val="en-US"/>
               </w:rPr>
-              <w:t>96</w:t>
+              <w:t>95</w:t>
             </w:r>
           </w:p>
         </w:tc>
@@ -2959,7 +3088,7 @@
                 <w:rFonts w:ascii="Mongolian Baiti" w:hAnsi="Mongolian Baiti" w:cs="Mongolian Baiti"/>
                 <w:lang w:val="en-US"/>
               </w:rPr>
-              <w:t>0.89</w:t>
+              <w:t>0.80</w:t>
             </w:r>
           </w:p>
         </w:tc>
@@ -2984,7 +3113,7 @@
                 <w:rFonts w:ascii="Mongolian Baiti" w:hAnsi="Mongolian Baiti" w:cs="Mongolian Baiti"/>
                 <w:lang w:val="en-US"/>
               </w:rPr>
-              <w:t>2</w:t>
+              <w:t>3</w:t>
             </w:r>
           </w:p>
         </w:tc>
@@ -3007,7 +3136,7 @@
                 <w:rFonts w:ascii="Mongolian Baiti" w:hAnsi="Mongolian Baiti" w:cs="Mongolian Baiti"/>
                 <w:lang w:val="en-US"/>
               </w:rPr>
-              <w:t>223</w:t>
+              <w:t>148</w:t>
             </w:r>
           </w:p>
         </w:tc>
@@ -3030,7 +3159,7 @@
                 <w:rFonts w:ascii="Mongolian Baiti" w:hAnsi="Mongolian Baiti" w:cs="Mongolian Baiti"/>
                 <w:lang w:val="en-US"/>
               </w:rPr>
-              <w:t>1</w:t>
+              <w:t>6</w:t>
             </w:r>
           </w:p>
         </w:tc>
@@ -3053,7 +3182,7 @@
                 <w:rFonts w:ascii="Mongolian Baiti" w:hAnsi="Mongolian Baiti" w:cs="Mongolian Baiti"/>
                 <w:lang w:val="en-US"/>
               </w:rPr>
-              <w:t>0.43</w:t>
+              <w:t>0.36</w:t>
             </w:r>
           </w:p>
         </w:tc>
@@ -3078,7 +3207,7 @@
                 <w:rFonts w:ascii="Mongolian Baiti" w:hAnsi="Mongolian Baiti" w:cs="Mongolian Baiti"/>
                 <w:lang w:val="en-US"/>
               </w:rPr>
-              <w:t>3</w:t>
+              <w:t>4</w:t>
             </w:r>
           </w:p>
         </w:tc>
@@ -3101,7 +3230,7 @@
                 <w:rFonts w:ascii="Mongolian Baiti" w:hAnsi="Mongolian Baiti" w:cs="Mongolian Baiti"/>
                 <w:lang w:val="en-US"/>
               </w:rPr>
-              <w:t>114</w:t>
+              <w:t>211</w:t>
             </w:r>
           </w:p>
         </w:tc>
@@ -3124,7 +3253,7 @@
                 <w:rFonts w:ascii="Mongolian Baiti" w:hAnsi="Mongolian Baiti" w:cs="Mongolian Baiti"/>
                 <w:lang w:val="en-US"/>
               </w:rPr>
-              <w:t>6</w:t>
+              <w:t>1</w:t>
             </w:r>
           </w:p>
         </w:tc>
@@ -3147,7 +3276,7 @@
                 <w:rFonts w:ascii="Mongolian Baiti" w:hAnsi="Mongolian Baiti" w:cs="Mongolian Baiti"/>
                 <w:lang w:val="en-US"/>
               </w:rPr>
-              <w:t>0.7</w:t>
+              <w:t>0.47</w:t>
             </w:r>
           </w:p>
         </w:tc>
@@ -3172,100 +3301,6 @@
                 <w:rFonts w:ascii="Mongolian Baiti" w:hAnsi="Mongolian Baiti" w:cs="Mongolian Baiti"/>
                 <w:lang w:val="en-US"/>
               </w:rPr>
-              <w:t>4</w:t>
-            </w:r>
-          </w:p>
-        </w:tc>
-        <w:tc>
-          <w:tcPr>
-            <w:tcW w:w="1995" w:type="dxa"/>
-          </w:tcPr>
-          <w:p>
-            <w:pPr>
-              <w:pStyle w:val="ListParagraph"/>
-              <w:ind w:left="0"/>
-              <w:jc w:val="center"/>
-              <w:rPr>
-                <w:rFonts w:ascii="Mongolian Baiti" w:hAnsi="Mongolian Baiti" w:cs="Mongolian Baiti"/>
-                <w:lang w:val="en-US"/>
-              </w:rPr>
-            </w:pPr>
-            <w:r>
-              <w:rPr>
-                <w:rFonts w:ascii="Mongolian Baiti" w:hAnsi="Mongolian Baiti" w:cs="Mongolian Baiti"/>
-                <w:lang w:val="en-US"/>
-              </w:rPr>
-              <w:t>270</w:t>
-            </w:r>
-          </w:p>
-        </w:tc>
-        <w:tc>
-          <w:tcPr>
-            <w:tcW w:w="1922" w:type="dxa"/>
-          </w:tcPr>
-          <w:p>
-            <w:pPr>
-              <w:pStyle w:val="ListParagraph"/>
-              <w:ind w:left="0"/>
-              <w:jc w:val="center"/>
-              <w:rPr>
-                <w:rFonts w:ascii="Mongolian Baiti" w:hAnsi="Mongolian Baiti" w:cs="Mongolian Baiti"/>
-                <w:lang w:val="en-US"/>
-              </w:rPr>
-            </w:pPr>
-            <w:r>
-              <w:rPr>
-                <w:rFonts w:ascii="Mongolian Baiti" w:hAnsi="Mongolian Baiti" w:cs="Mongolian Baiti"/>
-                <w:lang w:val="en-US"/>
-              </w:rPr>
-              <w:t>4</w:t>
-            </w:r>
-          </w:p>
-        </w:tc>
-        <w:tc>
-          <w:tcPr>
-            <w:tcW w:w="1922" w:type="dxa"/>
-          </w:tcPr>
-          <w:p>
-            <w:pPr>
-              <w:pStyle w:val="ListParagraph"/>
-              <w:ind w:left="0"/>
-              <w:jc w:val="center"/>
-              <w:rPr>
-                <w:rFonts w:ascii="Mongolian Baiti" w:hAnsi="Mongolian Baiti" w:cs="Mongolian Baiti"/>
-                <w:lang w:val="en-US"/>
-              </w:rPr>
-            </w:pPr>
-            <w:r>
-              <w:rPr>
-                <w:rFonts w:ascii="Mongolian Baiti" w:hAnsi="Mongolian Baiti" w:cs="Mongolian Baiti"/>
-                <w:lang w:val="en-US"/>
-              </w:rPr>
-              <w:t>0.32</w:t>
-            </w:r>
-          </w:p>
-        </w:tc>
-      </w:tr>
-      <w:tr>
-        <w:tc>
-          <w:tcPr>
-            <w:tcW w:w="2071" w:type="dxa"/>
-          </w:tcPr>
-          <w:p>
-            <w:pPr>
-              <w:pStyle w:val="ListParagraph"/>
-              <w:ind w:left="0"/>
-              <w:jc w:val="center"/>
-              <w:rPr>
-                <w:rFonts w:ascii="Mongolian Baiti" w:hAnsi="Mongolian Baiti" w:cs="Mongolian Baiti"/>
-                <w:lang w:val="en-US"/>
-              </w:rPr>
-            </w:pPr>
-            <w:r>
-              <w:rPr>
-                <w:rFonts w:ascii="Mongolian Baiti" w:hAnsi="Mongolian Baiti" w:cs="Mongolian Baiti"/>
-                <w:lang w:val="en-US"/>
-              </w:rPr>
               <w:t>5</w:t>
             </w:r>
           </w:p>
@@ -3289,7 +3324,7 @@
                 <w:rFonts w:ascii="Mongolian Baiti" w:hAnsi="Mongolian Baiti" w:cs="Mongolian Baiti"/>
                 <w:lang w:val="en-US"/>
               </w:rPr>
-              <w:t>69</w:t>
+              <w:t>172</w:t>
             </w:r>
           </w:p>
         </w:tc>
@@ -3335,7 +3370,7 @@
                 <w:rFonts w:ascii="Mongolian Baiti" w:hAnsi="Mongolian Baiti" w:cs="Mongolian Baiti"/>
                 <w:lang w:val="en-US"/>
               </w:rPr>
-              <w:t>0.87</w:t>
+              <w:t>0.19</w:t>
             </w:r>
           </w:p>
         </w:tc>
@@ -3365,7 +3400,21 @@
           <w:rFonts w:ascii="Mongolian Baiti" w:hAnsi="Mongolian Baiti" w:cs="Mongolian Baiti"/>
           <w:lang w:val="en-US"/>
         </w:rPr>
-        <w:t xml:space="preserve">The algorithm classified correctly 493 out of 1000 samples </w:t>
+        <w:t xml:space="preserve">The algorithm classified correctly </w:t>
+      </w:r>
+      <w:r>
+        <w:rPr>
+          <w:rFonts w:ascii="Mongolian Baiti" w:hAnsi="Mongolian Baiti" w:cs="Mongolian Baiti"/>
+          <w:lang w:val="en-US"/>
+        </w:rPr>
+        <w:t>406</w:t>
+      </w:r>
+      <w:r>
+        <w:rPr>
+          <w:rFonts w:ascii="Mongolian Baiti" w:hAnsi="Mongolian Baiti" w:cs="Mongolian Baiti"/>
+          <w:lang w:val="en-US"/>
+        </w:rPr>
+        <w:t xml:space="preserve"> out of 1000 samples </w:t>
       </w:r>
       <m:oMath>
         <m:r>
@@ -3381,8 +3430,60 @@
           <w:rFonts w:ascii="Mongolian Baiti" w:hAnsi="Mongolian Baiti" w:cs="Mongolian Baiti"/>
           <w:lang w:val="en-US"/>
         </w:rPr>
-        <w:t xml:space="preserve"> classification error of 51% on the sample.</w:t>
-      </w:r>
+        <w:t xml:space="preserve"> classification error of </w:t>
+      </w:r>
+      <w:r>
+        <w:rPr>
+          <w:rFonts w:ascii="Mongolian Baiti" w:hAnsi="Mongolian Baiti" w:cs="Mongolian Baiti"/>
+          <w:lang w:val="en-US"/>
+        </w:rPr>
+        <w:t>59</w:t>
+      </w:r>
+      <w:r>
+        <w:rPr>
+          <w:rFonts w:ascii="Mongolian Baiti" w:hAnsi="Mongolian Baiti" w:cs="Mongolian Baiti"/>
+          <w:lang w:val="en-US"/>
+        </w:rPr>
+        <w:t>% on the sample.</w:t>
+      </w:r>
+    </w:p>
+    <w:p>
+      <w:pPr>
+        <w:pStyle w:val="ListParagraph"/>
+        <w:ind w:left="1440"/>
+        <w:rPr>
+          <w:rFonts w:ascii="Mongolian Baiti" w:hAnsi="Mongolian Baiti" w:cs="Mongolian Baiti"/>
+          <w:lang w:val="en-US"/>
+        </w:rPr>
+      </w:pPr>
+    </w:p>
+    <w:p>
+      <w:pPr>
+        <w:pStyle w:val="ListParagraph"/>
+        <w:ind w:left="1440"/>
+        <w:rPr>
+          <w:rFonts w:ascii="Mongolian Baiti" w:hAnsi="Mongolian Baiti" w:cs="Mongolian Baiti"/>
+          <w:lang w:val="en-US"/>
+        </w:rPr>
+      </w:pPr>
+      <w:r>
+        <w:rPr>
+          <w:rFonts w:ascii="Mongolian Baiti" w:hAnsi="Mongolian Baiti" w:cs="Mongolian Baiti"/>
+          <w:highlight w:val="yellow"/>
+          <w:lang w:val="en-US"/>
+        </w:rPr>
+        <w:t>TODO explain difference k=10 k=6.</w:t>
+      </w:r>
+    </w:p>
+    <w:p>
+      <w:pPr>
+        <w:pStyle w:val="ListParagraph"/>
+        <w:ind w:left="1440"/>
+        <w:rPr>
+          <w:rFonts w:ascii="Mongolian Baiti" w:hAnsi="Mongolian Baiti" w:cs="Mongolian Baiti"/>
+          <w:lang w:val="en-US"/>
+        </w:rPr>
+      </w:pPr>
     </w:p>
     <w:p>
       <w:pPr>
@@ -4187,7 +4288,21 @@
           <w:rFonts w:ascii="Mongolian Baiti" w:hAnsi="Mongolian Baiti" w:cs="Mongolian Baiti"/>
           <w:lang w:val="en-US"/>
         </w:rPr>
-        <w:t xml:space="preserve">The algorithm classified correctly 35 out of 1000 samples </w:t>
+        <w:t xml:space="preserve">The algorithm classified correctly 35 out of </w:t>
+      </w:r>
+      <w:r>
+        <w:rPr>
+          <w:rFonts w:ascii="Mongolian Baiti" w:hAnsi="Mongolian Baiti" w:cs="Mongolian Baiti"/>
+          <w:lang w:val="en-US"/>
+        </w:rPr>
+        <w:t>300</w:t>
+      </w:r>
+      <w:r>
+        <w:rPr>
+          <w:rFonts w:ascii="Mongolian Baiti" w:hAnsi="Mongolian Baiti" w:cs="Mongolian Baiti"/>
+          <w:lang w:val="en-US"/>
+        </w:rPr>
+        <w:t xml:space="preserve"> samples </w:t>
       </w:r>
       <m:oMath>
         <m:r>
@@ -4228,114 +4343,30 @@
       <w:r>
         <w:rPr>
           <w:rFonts w:ascii="Mongolian Baiti" w:hAnsi="Mongolian Baiti" w:cs="Mongolian Baiti"/>
-          <w:highlight w:val="yellow"/>
-          <w:lang w:val="en-US"/>
-        </w:rPr>
-        <w:t>TODO explain difference k=10 k=6.</w:t>
+          <w:lang w:val="en-US"/>
+        </w:rPr>
+        <w:t>When moving from k=10 to k=6 we don’t see a major difference in the results of the algorithm – most of the samples are assigned to one cluster, which results is about 87% error on the examples.</w:t>
       </w:r>
     </w:p>
     <w:p>
       <w:pPr>
+        <w:pStyle w:val="ListParagraph"/>
+        <w:ind w:left="1440"/>
         <w:rPr>
           <w:rFonts w:ascii="Mongolian Baiti" w:hAnsi="Mongolian Baiti" w:cs="Mongolian Baiti"/>
           <w:lang w:val="en-US"/>
         </w:rPr>
       </w:pPr>
+      <w:r>
+        <w:rPr>
+          <w:rFonts w:ascii="Mongolian Baiti" w:hAnsi="Mongolian Baiti" w:cs="Mongolian Baiti"/>
+          <w:lang w:val="en-US"/>
+        </w:rPr>
+        <w:t xml:space="preserve">The reason behind it is that the distance between the closest samples of some two different (real) labeled samples, is closer than the distance between some two samples on the “edges” of the different real labels. Hence, the “real” clusters will be merged to one cluster in the algorithm, resulting in 1 big cluster and k-1 clusters with minimal number of assigned samples (as we generate the initial clusters with examples from the sample set). </w:t>
+      </w:r>
     </w:p>
     <w:p>
       <w:pPr>
-        <w:pStyle w:val="ListParagraph"/>
-        <w:ind w:left="786"/>
-        <w:rPr>
-          <w:rFonts w:ascii="Mongolian Baiti" w:hAnsi="Mongolian Baiti" w:cs="Mongolian Baiti"/>
-          <w:lang w:val="en-US"/>
-        </w:rPr>
-      </w:pPr>
-    </w:p>
-    <w:p>
-      <w:pPr>
-        <w:pStyle w:val="ListParagraph"/>
-        <w:ind w:left="786"/>
-        <w:rPr>
-          <w:rFonts w:ascii="Mongolian Baiti" w:hAnsi="Mongolian Baiti" w:cs="Mongolian Baiti"/>
-          <w:lang w:val="en-US"/>
-        </w:rPr>
-      </w:pPr>
-    </w:p>
-    <w:p>
-      <w:pPr>
-        <w:pStyle w:val="ListParagraph"/>
-        <w:ind w:left="786"/>
-        <w:rPr>
-          <w:rFonts w:ascii="Mongolian Baiti" w:hAnsi="Mongolian Baiti" w:cs="Mongolian Baiti"/>
-          <w:lang w:val="en-US"/>
-        </w:rPr>
-      </w:pPr>
-    </w:p>
-    <w:p>
-      <w:pPr>
-        <w:pStyle w:val="ListParagraph"/>
-        <w:ind w:left="786"/>
-        <w:rPr>
-          <w:rFonts w:ascii="Mongolian Baiti" w:hAnsi="Mongolian Baiti" w:cs="Mongolian Baiti"/>
-          <w:lang w:val="en-US"/>
-        </w:rPr>
-      </w:pPr>
-    </w:p>
-    <w:p>
-      <w:pPr>
-        <w:pStyle w:val="ListParagraph"/>
-        <w:ind w:left="786"/>
-        <w:rPr>
-          <w:rFonts w:ascii="Mongolian Baiti" w:hAnsi="Mongolian Baiti" w:cs="Mongolian Baiti"/>
-          <w:lang w:val="en-US"/>
-        </w:rPr>
-      </w:pPr>
-    </w:p>
-    <w:p>
-      <w:pPr>
-        <w:pStyle w:val="ListParagraph"/>
-        <w:ind w:left="786"/>
-        <w:rPr>
-          <w:rFonts w:ascii="Mongolian Baiti" w:hAnsi="Mongolian Baiti" w:cs="Mongolian Baiti"/>
-          <w:lang w:val="en-US"/>
-        </w:rPr>
-      </w:pPr>
-    </w:p>
-    <w:p>
-      <w:pPr>
-        <w:pStyle w:val="ListParagraph"/>
-        <w:ind w:left="786"/>
-        <w:rPr>
-          <w:rFonts w:ascii="Mongolian Baiti" w:hAnsi="Mongolian Baiti" w:cs="Mongolian Baiti"/>
-          <w:lang w:val="en-US"/>
-        </w:rPr>
-      </w:pPr>
-    </w:p>
-    <w:p>
-      <w:pPr>
-        <w:pStyle w:val="ListParagraph"/>
-        <w:ind w:left="786"/>
-        <w:rPr>
-          <w:rFonts w:ascii="Mongolian Baiti" w:hAnsi="Mongolian Baiti" w:cs="Mongolian Baiti"/>
-          <w:lang w:val="en-US"/>
-        </w:rPr>
-      </w:pPr>
-    </w:p>
-    <w:p>
-      <w:pPr>
-        <w:pStyle w:val="ListParagraph"/>
-        <w:ind w:left="786"/>
-        <w:rPr>
-          <w:rFonts w:ascii="Mongolian Baiti" w:hAnsi="Mongolian Baiti" w:cs="Mongolian Baiti"/>
-          <w:lang w:val="en-US"/>
-        </w:rPr>
-      </w:pPr>
-    </w:p>
-    <w:p>
-      <w:pPr>
-        <w:pStyle w:val="ListParagraph"/>
-        <w:ind w:left="786"/>
         <w:rPr>
           <w:rFonts w:ascii="Mongolian Baiti" w:hAnsi="Mongolian Baiti" w:cs="Mongolian Baiti"/>
           <w:lang w:val="en-US"/>
@@ -4458,19 +4489,8 @@
           <w:u w:val="single"/>
           <w:lang w:val="en-US"/>
         </w:rPr>
-        <w:lastRenderedPageBreak/>
         <w:t>Question 2:</w:t>
       </w:r>
-    </w:p>
-    <w:p>
-      <w:pPr>
-        <w:pStyle w:val="ListParagraph"/>
-        <w:ind w:left="786"/>
-        <w:rPr>
-          <w:rFonts w:ascii="Mongolian Baiti" w:hAnsi="Mongolian Baiti" w:cs="Mongolian Baiti"/>
-          <w:lang w:val="en-US"/>
-        </w:rPr>
-      </w:pPr>
       <w:r>
         <w:rPr>
           <w:rFonts w:ascii="Mongolian Baiti" w:hAnsi="Mongolian Baiti" w:cs="Mongolian Baiti"/>
@@ -7408,6 +7428,16 @@
         </w:rPr>
         <w:t xml:space="preserve"> that describes the neural network architecture:</w:t>
       </w:r>
+    </w:p>
+    <w:p>
+      <w:pPr>
+        <w:pStyle w:val="ListParagraph"/>
+        <w:jc w:val="center"/>
+        <w:rPr>
+          <w:rFonts w:ascii="Mongolian Baiti" w:hAnsi="Mongolian Baiti" w:cs="Mongolian Baiti"/>
+          <w:lang w:val="en-US"/>
+        </w:rPr>
+      </w:pPr>
       <w:r>
         <w:rPr>
           <w:rFonts w:ascii="Mongolian Baiti" w:eastAsiaTheme="minorEastAsia" w:hAnsi="Mongolian Baiti" w:cs="Mongolian Baiti"/>
@@ -7423,7 +7453,7 @@
           <w:lang w:val="en-US"/>
         </w:rPr>
         <w:drawing>
-          <wp:inline distT="0" distB="0" distL="0" distR="0" wp14:anchorId="1EEC0631" wp14:editId="5FB6499C">
+          <wp:inline distT="0" distB="0" distL="0" distR="0" wp14:anchorId="1EEC0631" wp14:editId="4D777CF5">
             <wp:extent cx="3594100" cy="1854200"/>
             <wp:effectExtent l="0" t="0" r="0" b="0"/>
             <wp:docPr id="1" name="Picture 1"/>
@@ -9980,22 +10010,13 @@
         </w:rPr>
         <w:t xml:space="preserve"> </w:t>
       </w:r>
-      <w:proofErr w:type="gramStart"/>
       <w:r>
         <w:rPr>
           <w:rFonts w:ascii="Mongolian Baiti" w:eastAsiaTheme="minorEastAsia" w:hAnsi="Mongolian Baiti" w:cs="Mongolian Baiti"/>
           <w:lang w:val="en-US"/>
         </w:rPr>
-        <w:t xml:space="preserve">linearly  </w:t>
-      </w:r>
-      <w:r>
-        <w:rPr>
-          <w:rFonts w:ascii="Mongolian Baiti" w:eastAsiaTheme="minorEastAsia" w:hAnsi="Mongolian Baiti" w:cs="Mongolian Baiti"/>
-          <w:lang w:val="en-US"/>
-        </w:rPr>
-        <w:t>dependent</w:t>
-      </w:r>
-      <w:proofErr w:type="gramEnd"/>
+        <w:t>linearly dependent</w:t>
+      </w:r>
       <w:r>
         <w:rPr>
           <w:rFonts w:ascii="Mongolian Baiti" w:eastAsiaTheme="minorEastAsia" w:hAnsi="Mongolian Baiti" w:cs="Mongolian Baiti"/>
@@ -15045,7 +15066,7 @@
         <w:pStyle w:val="ListParagraph"/>
         <w:numPr>
           <w:ilvl w:val="0"/>
-          <w:numId w:val="13"/>
+          <w:numId w:val="15"/>
         </w:numPr>
         <w:rPr>
           <w:rFonts w:ascii="Mongolian Baiti" w:hAnsi="Mongolian Baiti" w:cs="Mongolian Baiti"/>

</xml_diff>